<commit_message>
More notes and substance.
</commit_message>
<xml_diff>
--- a/VVG_RRR_protocol.docx
+++ b/VVG_RRR_protocol.docx
@@ -1,6 +1,6 @@
 
 <file path=word/document.xml><?xml version="1.0" encoding="utf-8"?>
-<w:document xmlns:wpc="http://schemas.microsoft.com/office/word/2010/wordprocessingCanvas" xmlns:cx="http://schemas.microsoft.com/office/drawing/2014/chartex" xmlns:cx1="http://schemas.microsoft.com/office/drawing/2015/9/8/chartex" xmlns:mc="http://schemas.openxmlformats.org/markup-compatibility/2006" xmlns:o="urn:schemas-microsoft-com:office:office" xmlns:r="http://schemas.openxmlformats.org/officeDocument/2006/relationships" xmlns:m="http://schemas.openxmlformats.org/officeDocument/2006/math" xmlns:v="urn:schemas-microsoft-com:vml" xmlns:wp14="http://schemas.microsoft.com/office/word/2010/wordprocessingDrawing" xmlns:wp="http://schemas.openxmlformats.org/drawingml/2006/wordprocessingDrawing" xmlns:w10="urn:schemas-microsoft-com:office:word" xmlns:w="http://schemas.openxmlformats.org/wordprocessingml/2006/main" xmlns:w14="http://schemas.microsoft.com/office/word/2010/wordml" xmlns:w15="http://schemas.microsoft.com/office/word/2012/wordml" xmlns:w16se="http://schemas.microsoft.com/office/word/2015/wordml/symex" xmlns:wpg="http://schemas.microsoft.com/office/word/2010/wordprocessingGroup" xmlns:wpi="http://schemas.microsoft.com/office/word/2010/wordprocessingInk" xmlns:wne="http://schemas.microsoft.com/office/word/2006/wordml" xmlns:wps="http://schemas.microsoft.com/office/word/2010/wordprocessingShape" mc:Ignorable="w14 w15 w16se wp14">
+<w:document xmlns:wpc="http://schemas.microsoft.com/office/word/2010/wordprocessingCanvas" xmlns:mc="http://schemas.openxmlformats.org/markup-compatibility/2006" xmlns:o="urn:schemas-microsoft-com:office:office" xmlns:r="http://schemas.openxmlformats.org/officeDocument/2006/relationships" xmlns:m="http://schemas.openxmlformats.org/officeDocument/2006/math" xmlns:v="urn:schemas-microsoft-com:vml" xmlns:wp14="http://schemas.microsoft.com/office/word/2010/wordprocessingDrawing" xmlns:wp="http://schemas.openxmlformats.org/drawingml/2006/wordprocessingDrawing" xmlns:w10="urn:schemas-microsoft-com:office:word" xmlns:w="http://schemas.openxmlformats.org/wordprocessingml/2006/main" xmlns:w14="http://schemas.microsoft.com/office/word/2010/wordml" xmlns:wpg="http://schemas.microsoft.com/office/word/2010/wordprocessingGroup" xmlns:wpi="http://schemas.microsoft.com/office/word/2010/wordprocessingInk" xmlns:wne="http://schemas.microsoft.com/office/word/2006/wordml" xmlns:wps="http://schemas.microsoft.com/office/word/2010/wordprocessingShape" mc:Ignorable="w14 wp14">
   <w:body>
     <w:p>
       <w:pPr>
@@ -39,7 +39,15 @@
         <w:t xml:space="preserve">Lead Laboratory: </w:t>
       </w:r>
       <w:r>
-        <w:t>Joseph Hilgard &amp; Douglas Gentile</w:t>
+        <w:t xml:space="preserve">Joseph </w:t>
+      </w:r>
+      <w:proofErr w:type="spellStart"/>
+      <w:r>
+        <w:t>Hilgard</w:t>
+      </w:r>
+      <w:proofErr w:type="spellEnd"/>
+      <w:r>
+        <w:t xml:space="preserve"> &amp; Douglas Gentile</w:t>
       </w:r>
     </w:p>
     <w:p>
@@ -67,10 +75,50 @@
         <w:spacing w:after="240" w:line="240" w:lineRule="auto"/>
       </w:pPr>
       <w:r>
-        <w:t>As violent video games become increasingly popular and increasingly sophisticated, researchers and the public are concerned that use of these games may increase aggressive behaviors. Initial research by Anderson and Dill (2000) and Anderson and colleagues (2004) reports that playing a violent game for 15-20 minutes</w:t>
-      </w:r>
-      <w:r>
-        <w:t xml:space="preserve"> has significant effects on subsequent aggressive behavior. A meta-analysis by Anderson and colleagues (2010) reports that these effects are robust, of small-to-medium magnitude, and highly significant. However, re-analysis of this dataset by Hilgard, Engelhardt, and Rouder (2017) suggests that the evidence may be contaminated by selection biases. Therefore, the estimate from this meta-analysis may be an overestimate.</w:t>
+        <w:t xml:space="preserve">As violent video games become increasingly popular and increasingly sophisticated, researchers and the public are concerned that use of these games may increase aggressive behaviors. </w:t>
+      </w:r>
+      <w:proofErr w:type="gramStart"/>
+      <w:r>
+        <w:t>Initial research by Anderson and Dill (2000) and Anderson and colleagues (2004) reports that playing a violent game for 15-20 minutes</w:t>
+      </w:r>
+      <w:r>
+        <w:t xml:space="preserve"> has significant effects on subsequent aggressive behavior.</w:t>
+      </w:r>
+      <w:proofErr w:type="gramEnd"/>
+      <w:r>
+        <w:t xml:space="preserve"> </w:t>
+      </w:r>
+      <w:proofErr w:type="gramStart"/>
+      <w:r>
+        <w:t>A meta-analysis by Anderson and colleagues (2010) reports that these effects are robust, of small-to-medium magnitude, and highly significant.</w:t>
+      </w:r>
+      <w:proofErr w:type="gramEnd"/>
+      <w:r>
+        <w:t xml:space="preserve"> However, re-analysis of this dataset by </w:t>
+      </w:r>
+      <w:proofErr w:type="spellStart"/>
+      <w:r>
+        <w:t>Hilgard</w:t>
+      </w:r>
+      <w:proofErr w:type="spellEnd"/>
+      <w:r>
+        <w:t xml:space="preserve">, </w:t>
+      </w:r>
+      <w:proofErr w:type="spellStart"/>
+      <w:r>
+        <w:t>Engelhardt</w:t>
+      </w:r>
+      <w:proofErr w:type="spellEnd"/>
+      <w:r>
+        <w:t xml:space="preserve">, and </w:t>
+      </w:r>
+      <w:proofErr w:type="spellStart"/>
+      <w:r>
+        <w:t>Rouder</w:t>
+      </w:r>
+      <w:proofErr w:type="spellEnd"/>
+      <w:r>
+        <w:t xml:space="preserve"> (2017) suggests that the evidence may be contaminated by selection biases. Therefore, the estimate from this meta-analysis may be an overestimate.</w:t>
       </w:r>
     </w:p>
     <w:p>
@@ -228,31 +276,42 @@
         <w:lastRenderedPageBreak/>
         <w:t>Measurement of aggressive behavior: CRTT or hot sauce.</w:t>
       </w:r>
-    </w:p>
-    <w:p>
-      <w:pPr>
-        <w:pStyle w:val="ListParagraph"/>
-        <w:numPr>
-          <w:ilvl w:val="0"/>
+      <w:r>
+        <w:t xml:space="preserve"> </w:t>
+      </w:r>
+    </w:p>
+    <w:p>
+      <w:pPr>
+        <w:pStyle w:val="ListParagraph"/>
+        <w:numPr>
+          <w:ilvl w:val="1"/>
           <w:numId w:val="3"/>
         </w:numPr>
         <w:spacing w:after="240" w:line="240" w:lineRule="auto"/>
       </w:pPr>
       <w:r>
-        <w:t>Measurement of aggressive cognition: Word-stem task or scenario-completion task</w:t>
-      </w:r>
-    </w:p>
-    <w:p>
-      <w:pPr>
-        <w:pStyle w:val="ListParagraph"/>
-        <w:numPr>
-          <w:ilvl w:val="0"/>
+        <w:t xml:space="preserve">CRTT probably takes ~10 minutes to explain and conduct. </w:t>
+      </w:r>
+    </w:p>
+    <w:p>
+      <w:pPr>
+        <w:pStyle w:val="ListParagraph"/>
+        <w:numPr>
+          <w:ilvl w:val="1"/>
           <w:numId w:val="3"/>
         </w:numPr>
         <w:spacing w:after="240" w:line="240" w:lineRule="auto"/>
       </w:pPr>
       <w:r>
-        <w:t>Demographic variables: gender, past VVG experience, identification as a gamer</w:t>
+        <w:t xml:space="preserve">Hot sauce could be 10-15 </w:t>
+      </w:r>
+      <w:proofErr w:type="gramStart"/>
+      <w:r>
+        <w:t>minutes,</w:t>
+      </w:r>
+      <w:proofErr w:type="gramEnd"/>
+      <w:r>
+        <w:t xml:space="preserve"> especially if we’re doing all the extra flourishes about making it look like two separate studies.</w:t>
       </w:r>
     </w:p>
     <w:p>
@@ -265,7 +324,122 @@
         <w:spacing w:after="240" w:line="240" w:lineRule="auto"/>
       </w:pPr>
       <w:r>
-        <w:t>Screening questionnaire.</w:t>
+        <w:t>Measurement of aggressive cognition</w:t>
+      </w:r>
+      <w:r>
+        <w:t>: Word-stem task or scenario-completion task</w:t>
+      </w:r>
+    </w:p>
+    <w:p>
+      <w:pPr>
+        <w:pStyle w:val="ListParagraph"/>
+        <w:numPr>
+          <w:ilvl w:val="1"/>
+          <w:numId w:val="3"/>
+        </w:numPr>
+        <w:spacing w:after="240" w:line="240" w:lineRule="auto"/>
+      </w:pPr>
+      <w:r>
+        <w:t>Word-stem task. Pros? Cons? Translation?</w:t>
+      </w:r>
+    </w:p>
+    <w:p>
+      <w:pPr>
+        <w:pStyle w:val="ListParagraph"/>
+        <w:numPr>
+          <w:ilvl w:val="1"/>
+          <w:numId w:val="3"/>
+        </w:numPr>
+        <w:spacing w:after="240" w:line="240" w:lineRule="auto"/>
+      </w:pPr>
+      <w:r>
+        <w:t>S</w:t>
+      </w:r>
+      <w:r>
+        <w:t>cenario-completion task</w:t>
+      </w:r>
+      <w:r>
+        <w:t>. Pros? Cons? Coding?</w:t>
+      </w:r>
+    </w:p>
+    <w:p>
+      <w:pPr>
+        <w:pStyle w:val="ListParagraph"/>
+        <w:numPr>
+          <w:ilvl w:val="0"/>
+          <w:numId w:val="3"/>
+        </w:numPr>
+        <w:spacing w:after="240" w:line="240" w:lineRule="auto"/>
+      </w:pPr>
+      <w:r>
+        <w:t>Demographic variables</w:t>
+      </w:r>
+      <w:r>
+        <w:t xml:space="preserve"> </w:t>
+      </w:r>
+    </w:p>
+    <w:p>
+      <w:pPr>
+        <w:pStyle w:val="ListParagraph"/>
+        <w:numPr>
+          <w:ilvl w:val="1"/>
+          <w:numId w:val="3"/>
+        </w:numPr>
+        <w:spacing w:after="240" w:line="240" w:lineRule="auto"/>
+      </w:pPr>
+      <w:r>
+        <w:t>G</w:t>
+      </w:r>
+      <w:r>
+        <w:t>ender</w:t>
+      </w:r>
+    </w:p>
+    <w:p>
+      <w:pPr>
+        <w:pStyle w:val="ListParagraph"/>
+        <w:numPr>
+          <w:ilvl w:val="1"/>
+          <w:numId w:val="3"/>
+        </w:numPr>
+        <w:spacing w:after="240" w:line="240" w:lineRule="auto"/>
+      </w:pPr>
+      <w:r>
+        <w:t>past VVG e</w:t>
+      </w:r>
+      <w:r>
+        <w:t>xperience</w:t>
+      </w:r>
+    </w:p>
+    <w:p>
+      <w:pPr>
+        <w:pStyle w:val="ListParagraph"/>
+        <w:numPr>
+          <w:ilvl w:val="1"/>
+          <w:numId w:val="3"/>
+        </w:numPr>
+        <w:spacing w:after="240" w:line="240" w:lineRule="auto"/>
+      </w:pPr>
+      <w:r>
+        <w:t>identification as a gamer</w:t>
+      </w:r>
+    </w:p>
+    <w:p>
+      <w:pPr>
+        <w:pStyle w:val="ListParagraph"/>
+        <w:numPr>
+          <w:ilvl w:val="0"/>
+          <w:numId w:val="3"/>
+        </w:numPr>
+        <w:spacing w:after="240" w:line="240" w:lineRule="auto"/>
+      </w:pPr>
+      <w:r>
+        <w:t>Screening questionnaire</w:t>
+      </w:r>
+      <w:r>
+        <w:t xml:space="preserve"> for failures of deception</w:t>
+      </w:r>
+      <w:r>
+        <w:t>.</w:t>
       </w:r>
     </w:p>
     <w:p>
@@ -294,8 +468,16 @@
         <w:rPr>
           <w:b/>
         </w:rPr>
-        <w:t>Minimum sample size:</w:t>
-      </w:r>
+        <w:t>Minimum sample size</w:t>
+      </w:r>
+      <w:proofErr w:type="gramStart"/>
+      <w:r>
+        <w:rPr>
+          <w:b/>
+        </w:rPr>
+        <w:t>:</w:t>
+      </w:r>
+      <w:proofErr w:type="gramEnd"/>
       <w:r>
         <w:rPr>
           <w:b/>
@@ -487,31 +669,7 @@
         <w:spacing w:after="240" w:line="240" w:lineRule="auto"/>
       </w:pPr>
       <w:r>
-        <w:t>Laboratories will be provided with a spreadsheet for documenting exclusions. The</w:t>
-      </w:r>
-      <w:r>
-        <w:t xml:space="preserve"> </w:t>
-      </w:r>
-      <w:r>
-        <w:t>spreadsheet will store the subject number, date and time tested, and the reason for</w:t>
-      </w:r>
-      <w:r>
-        <w:t xml:space="preserve"> </w:t>
-      </w:r>
-      <w:r>
-        <w:t>exclusion. All excluded data should be included with the full data set, but stored in a</w:t>
-      </w:r>
-      <w:r>
-        <w:t xml:space="preserve"> </w:t>
-      </w:r>
-      <w:r>
-        <w:t>separate folder. The editors will provide details on how to organize their raw data</w:t>
-      </w:r>
-      <w:r>
-        <w:t xml:space="preserve"> </w:t>
-      </w:r>
-      <w:r>
-        <w:t>files for inclusion in the official analyses.</w:t>
+        <w:t>Laboratories will be provided with a spreadsheet for documenting exclusions. The spreadsheet will store the subject number, date and time tested, and the reason for exclusion. All excluded data should be included with the full data set, but stored in a separate folder. The editors will provide details on how to organize their raw data files for inclusion in the official analyses.</w:t>
       </w:r>
     </w:p>
     <w:p>
@@ -567,6 +725,7 @@
         <w:spacing w:after="240" w:line="240" w:lineRule="auto"/>
       </w:pPr>
       <w:r>
+        <w:lastRenderedPageBreak/>
         <w:t>P</w:t>
       </w:r>
       <w:r>
@@ -637,39 +796,138 @@
           <w:highlight w:val="yellow"/>
         </w:rPr>
       </w:pPr>
-      <w:r>
-        <w:lastRenderedPageBreak/>
-        <w:t xml:space="preserve">assistant (at least 18 years of age). </w:t>
+      <w:proofErr w:type="gramStart"/>
+      <w:r>
+        <w:t>assistant</w:t>
+      </w:r>
+      <w:proofErr w:type="gramEnd"/>
+      <w:r>
+        <w:t xml:space="preserve"> (at least 18 years of age). </w:t>
       </w:r>
       <w:r>
         <w:rPr>
           <w:highlight w:val="yellow"/>
         </w:rPr>
-        <w:t>[</w:t>
-      </w:r>
+        <w:t>[No special expertise is necessary to conduct the</w:t>
+      </w:r>
+    </w:p>
+    <w:p>
+      <w:pPr>
+        <w:pStyle w:val="ListParagraph"/>
+        <w:spacing w:after="240" w:line="240" w:lineRule="auto"/>
+      </w:pPr>
+      <w:proofErr w:type="gramStart"/>
       <w:r>
         <w:rPr>
           <w:highlight w:val="yellow"/>
         </w:rPr>
-        <w:t>No special expertise is necessary to conduct the</w:t>
-      </w:r>
-    </w:p>
-    <w:p>
-      <w:pPr>
-        <w:pStyle w:val="ListParagraph"/>
-        <w:spacing w:after="240" w:line="240" w:lineRule="auto"/>
-      </w:pPr>
+        <w:t>study</w:t>
+      </w:r>
+      <w:proofErr w:type="gramEnd"/>
       <w:r>
         <w:rPr>
           <w:highlight w:val="yellow"/>
         </w:rPr>
-        <w:t>study.</w:t>
+        <w:t>.]</w:t>
+      </w:r>
+    </w:p>
+    <w:p>
+      <w:pPr>
+        <w:pStyle w:val="ListParagraph"/>
+        <w:numPr>
+          <w:ilvl w:val="0"/>
+          <w:numId w:val="8"/>
+        </w:numPr>
+        <w:spacing w:after="240" w:line="240" w:lineRule="auto"/>
+      </w:pPr>
+      <w:r>
+        <w:t>[Does the experimenter need previous experience collecting experimental psychology data? Or just training?]</w:t>
+      </w:r>
+    </w:p>
+    <w:p>
+      <w:pPr>
+        <w:spacing w:after="240" w:line="240" w:lineRule="auto"/>
+        <w:rPr>
+          <w:b/>
+        </w:rPr>
+      </w:pPr>
+      <w:r>
+        <w:rPr>
+          <w:b/>
+        </w:rPr>
+        <w:t>Data collection:</w:t>
+      </w:r>
+    </w:p>
+    <w:p>
+      <w:pPr>
+        <w:pStyle w:val="ListParagraph"/>
+        <w:numPr>
+          <w:ilvl w:val="0"/>
+          <w:numId w:val="8"/>
+        </w:numPr>
+        <w:spacing w:after="240" w:line="240" w:lineRule="auto"/>
+      </w:pPr>
+      <w:r>
+        <w:t>Participating laboratories will receive a [</w:t>
+      </w:r>
+      <w:proofErr w:type="spellStart"/>
+      <w:r>
+        <w:t>PsychoPy</w:t>
+      </w:r>
+      <w:proofErr w:type="spellEnd"/>
+      <w:r>
+        <w:t xml:space="preserve"> script / </w:t>
+      </w:r>
+      <w:proofErr w:type="spellStart"/>
+      <w:r>
+        <w:t>Qualtrics</w:t>
+      </w:r>
+      <w:proofErr w:type="spellEnd"/>
+      <w:r>
+        <w:t xml:space="preserve"> questionnaire link] that will collect all questionnaire measures.</w:t>
+      </w:r>
+    </w:p>
+    <w:p>
+      <w:pPr>
+        <w:pStyle w:val="ListParagraph"/>
+        <w:numPr>
+          <w:ilvl w:val="0"/>
+          <w:numId w:val="8"/>
+        </w:numPr>
+        <w:spacing w:after="240" w:line="240" w:lineRule="auto"/>
+      </w:pPr>
+      <w:r>
+        <w:t xml:space="preserve">If laboratories are required to provide a description of the study for subject pool or recruiting purposes, the description should be </w:t>
       </w:r>
       <w:r>
         <w:rPr>
           <w:highlight w:val="yellow"/>
         </w:rPr>
-        <w:t>]</w:t>
+        <w:t>“[</w:t>
+      </w:r>
+      <w:r>
+        <w:rPr>
+          <w:highlight w:val="yellow"/>
+        </w:rPr>
+        <w:t>IF HOT SAUCE] [</w:t>
+      </w:r>
+      <w:r>
+        <w:rPr>
+          <w:highlight w:val="yellow"/>
+        </w:rPr>
+        <w:t>Play a video game and perform creative behaviors.]</w:t>
+      </w:r>
+      <w:r>
+        <w:rPr>
+          <w:highlight w:val="yellow"/>
+        </w:rPr>
+        <w:t>”</w:t>
+      </w:r>
+      <w:r>
+        <w:rPr>
+          <w:highlight w:val="yellow"/>
+        </w:rPr>
+        <w:t xml:space="preserve"> “[IF CRTT] [Play a video game and measure mental processing speed.]”</w:t>
       </w:r>
     </w:p>
     <w:p>
@@ -682,21 +940,7 @@
         <w:spacing w:after="240" w:line="240" w:lineRule="auto"/>
       </w:pPr>
       <w:r>
-        <w:t>[Does the experimenter need previous experience collecting experimental psychology data? Or just training?]</w:t>
-      </w:r>
-    </w:p>
-    <w:p>
-      <w:pPr>
-        <w:spacing w:after="240" w:line="240" w:lineRule="auto"/>
-        <w:rPr>
-          <w:b/>
-        </w:rPr>
-      </w:pPr>
-      <w:r>
-        <w:rPr>
-          <w:b/>
-        </w:rPr>
-        <w:t>Data collection:</w:t>
+        <w:t>Participants should not know that there are different game stimuli.</w:t>
       </w:r>
     </w:p>
     <w:p>
@@ -709,7 +953,7 @@
         <w:spacing w:after="240" w:line="240" w:lineRule="auto"/>
       </w:pPr>
       <w:r>
-        <w:t>Participating laboratories will receive a [PsychoPy script / Qualtrics questionnaire link] that will collect all questionnaire measures.</w:t>
+        <w:t>During debriefing, participants should be explicitly instructed not to tell other participants about the aggression measure or other aspects of the study.</w:t>
       </w:r>
     </w:p>
     <w:p>
@@ -722,106 +966,16 @@
         <w:spacing w:after="240" w:line="240" w:lineRule="auto"/>
       </w:pPr>
       <w:r>
-        <w:t xml:space="preserve">If laboratories are required to provide a description of the study for subject pool or recruiting purposes, the description should be </w:t>
-      </w:r>
-      <w:r>
         <w:rPr>
           <w:highlight w:val="yellow"/>
         </w:rPr>
-        <w:t>“[Play a video game and perform creative behaviors.]</w:t>
-      </w:r>
-      <w:r>
-        <w:t>”</w:t>
-      </w:r>
-    </w:p>
-    <w:p>
-      <w:pPr>
-        <w:pStyle w:val="ListParagraph"/>
-        <w:numPr>
-          <w:ilvl w:val="0"/>
-          <w:numId w:val="8"/>
-        </w:numPr>
-        <w:spacing w:after="240" w:line="240" w:lineRule="auto"/>
-      </w:pPr>
-      <w:r>
-        <w:t>Participants should not know that there are different game stimuli.</w:t>
-      </w:r>
-    </w:p>
-    <w:p>
-      <w:pPr>
-        <w:pStyle w:val="ListParagraph"/>
-        <w:numPr>
-          <w:ilvl w:val="0"/>
-          <w:numId w:val="8"/>
-        </w:numPr>
-        <w:spacing w:after="240" w:line="240" w:lineRule="auto"/>
-      </w:pPr>
-      <w:r>
-        <w:t>During debriefing, participants should be explicitly instructed not to tell other participants about the aggression measure or other aspects of the study.</w:t>
-      </w:r>
-    </w:p>
-    <w:p>
-      <w:pPr>
-        <w:pStyle w:val="ListParagraph"/>
-        <w:numPr>
-          <w:ilvl w:val="0"/>
-          <w:numId w:val="8"/>
-        </w:numPr>
-        <w:spacing w:after="240" w:line="240" w:lineRule="auto"/>
-      </w:pPr>
+        <w:t xml:space="preserve">[BLURB FROM SRULL &amp; WYER RRR. I’m not sure it applies here given that we’re so anxious about failures of deception.] </w:t>
+      </w:r>
       <w:r>
         <w:rPr>
           <w:highlight w:val="yellow"/>
         </w:rPr>
-        <w:t>[</w:t>
-      </w:r>
-      <w:r>
-        <w:rPr>
-          <w:highlight w:val="yellow"/>
-        </w:rPr>
-        <w:t>Laboratories are allowed to add additional measures after the completion of the</w:t>
-      </w:r>
-      <w:r>
-        <w:rPr>
-          <w:highlight w:val="yellow"/>
-        </w:rPr>
-        <w:t xml:space="preserve"> </w:t>
-      </w:r>
-      <w:r>
-        <w:rPr>
-          <w:highlight w:val="yellow"/>
-        </w:rPr>
-        <w:t>study. They should use their own experimental script for that purpose and should</w:t>
-      </w:r>
-      <w:r>
-        <w:rPr>
-          <w:highlight w:val="yellow"/>
-        </w:rPr>
-        <w:t xml:space="preserve"> </w:t>
-      </w:r>
-      <w:r>
-        <w:rPr>
-          <w:highlight w:val="yellow"/>
-        </w:rPr>
-        <w:t>not alter the official RRR experimental script. Additional measures may only be</w:t>
-      </w:r>
-      <w:r>
-        <w:rPr>
-          <w:highlight w:val="yellow"/>
-        </w:rPr>
-        <w:t xml:space="preserve"> </w:t>
-      </w:r>
-      <w:r>
-        <w:rPr>
-          <w:highlight w:val="yellow"/>
-        </w:rPr>
-        <w:t>collected after the completion of the RRR script.</w:t>
-      </w:r>
-      <w:r>
-        <w:rPr>
-          <w:highlight w:val="yellow"/>
-        </w:rPr>
-        <w:t>]</w:t>
+        <w:t>[Laboratories are allowed to add additional measures after the completion of the study. They should use their own experimental script for that purpose and should not alter the official RRR experimental script. Additional measures may only be collected after the completion of the RRR script.]</w:t>
       </w:r>
     </w:p>
     <w:p>
@@ -852,31 +1006,7 @@
         <w:rPr>
           <w:rFonts w:ascii="Cambria" w:hAnsi="Cambria" w:cs="Cambria"/>
         </w:rPr>
-        <w:t>The primary data analyses will be conducted using of</w:t>
-      </w:r>
-      <w:r>
-        <w:rPr>
-          <w:rFonts w:ascii="Cambria" w:hAnsi="Cambria" w:cs="Cambria"/>
-        </w:rPr>
-        <w:t>f</w:t>
-      </w:r>
-      <w:r>
-        <w:rPr>
-          <w:rFonts w:ascii="Cambria" w:hAnsi="Cambria" w:cs="Cambria"/>
-        </w:rPr>
-        <w:t>icial R scripts written to</w:t>
-      </w:r>
-      <w:r>
-        <w:rPr>
-          <w:rFonts w:ascii="Cambria" w:hAnsi="Cambria" w:cs="Cambria"/>
-        </w:rPr>
-        <w:t xml:space="preserve"> </w:t>
-      </w:r>
-      <w:r>
-        <w:rPr>
-          <w:rFonts w:ascii="Cambria" w:hAnsi="Cambria" w:cs="Cambria"/>
-        </w:rPr>
-        <w:t xml:space="preserve">calculate the effect size for the overall </w:t>
+        <w:t xml:space="preserve">The primary data analyses will be conducted using official R scripts written to calculate the effect size for the overall </w:t>
       </w:r>
       <w:r>
         <w:rPr>
@@ -947,73 +1077,31 @@
         <w:rPr>
           <w:rFonts w:ascii="Cambria" w:hAnsi="Cambria" w:cs="Cambria"/>
         </w:rPr>
-        <w:t>violent - nonviolent</w:t>
+        <w:t xml:space="preserve">violent - nonviolent </w:t>
       </w:r>
       <w:r>
         <w:rPr>
           <w:rFonts w:ascii="Cambria" w:hAnsi="Cambria" w:cs="Cambria"/>
         </w:rPr>
-        <w:t xml:space="preserve"> </w:t>
+        <w:t xml:space="preserve">calculations for </w:t>
       </w:r>
       <w:r>
         <w:rPr>
           <w:rFonts w:ascii="Cambria" w:hAnsi="Cambria" w:cs="Cambria"/>
         </w:rPr>
-        <w:t xml:space="preserve">calculations for </w:t>
+        <w:t>the CRTT and for the hot sauce task</w:t>
       </w:r>
       <w:r>
         <w:rPr>
           <w:rFonts w:ascii="Cambria" w:hAnsi="Cambria" w:cs="Cambria"/>
         </w:rPr>
-        <w:t>the CRTT and for the hot sauce task</w:t>
+        <w:t xml:space="preserve"> and a comparison of those difference scores)</w:t>
       </w:r>
       <w:r>
         <w:rPr>
           <w:rFonts w:ascii="Cambria" w:hAnsi="Cambria" w:cs="Cambria"/>
         </w:rPr>
-        <w:t xml:space="preserve"> and a comparison of those difference</w:t>
-      </w:r>
-      <w:r>
-        <w:rPr>
-          <w:rFonts w:ascii="Cambria" w:hAnsi="Cambria" w:cs="Cambria"/>
-        </w:rPr>
-        <w:t xml:space="preserve"> </w:t>
-      </w:r>
-      <w:r>
-        <w:rPr>
-          <w:rFonts w:ascii="Cambria" w:hAnsi="Cambria" w:cs="Cambria"/>
-        </w:rPr>
-        <w:t>scores)</w:t>
-      </w:r>
-      <w:r>
-        <w:rPr>
-          <w:rFonts w:ascii="Cambria" w:hAnsi="Cambria" w:cs="Cambria"/>
-        </w:rPr>
-        <w:t>. The second will test for moderation of the violent game effect by participant naiveté (</w:t>
-      </w:r>
-      <w:r>
-        <w:rPr>
-          <w:rFonts w:ascii="Cambria" w:hAnsi="Cambria" w:cs="Cambria"/>
-        </w:rPr>
-        <w:t xml:space="preserve">separate violent - nonviolent calculations for </w:t>
-      </w:r>
-      <w:r>
-        <w:rPr>
-          <w:rFonts w:ascii="Cambria" w:hAnsi="Cambria" w:cs="Cambria"/>
-        </w:rPr>
-        <w:t>those that did and those that did not guess the purpose of the experiment</w:t>
-      </w:r>
-      <w:r>
-        <w:rPr>
-          <w:rFonts w:ascii="Cambria" w:hAnsi="Cambria" w:cs="Cambria"/>
-        </w:rPr>
-        <w:t xml:space="preserve"> and a comparison of those difference scores</w:t>
-      </w:r>
-      <w:r>
-        <w:rPr>
-          <w:rFonts w:ascii="Cambria" w:hAnsi="Cambria" w:cs="Cambria"/>
-        </w:rPr>
-        <w:t>)</w:t>
+        <w:t>. The second will test for moderation of the violent game effect by participant naiveté (separate violent - nonviolent calculations for those that did and those that did not guess the purpose of the experiment and a comparison of those difference scores)</w:t>
       </w:r>
       <w:r>
         <w:rPr>
@@ -1041,6 +1129,7 @@
         <w:spacing w:line="240" w:lineRule="auto"/>
         <w:rPr>
           <w:rFonts w:ascii="Cambria" w:hAnsi="Cambria" w:cs="Cambria"/>
+          <w:highlight w:val="yellow"/>
         </w:rPr>
       </w:pPr>
       <w:r>
@@ -1048,70 +1137,7 @@
           <w:rFonts w:ascii="Cambria" w:hAnsi="Cambria" w:cs="Cambria"/>
           <w:highlight w:val="yellow"/>
         </w:rPr>
-        <w:t xml:space="preserve">[I don’t know about this part: </w:t>
-      </w:r>
-      <w:r>
-        <w:rPr>
-          <w:rFonts w:ascii="Cambria" w:hAnsi="Cambria" w:cs="Cambria"/>
-          <w:highlight w:val="yellow"/>
-        </w:rPr>
-        <w:t>Individual labs can calculate means and standard deviations for trivia</w:t>
-      </w:r>
-      <w:r>
-        <w:rPr>
-          <w:rFonts w:ascii="Cambria" w:hAnsi="Cambria" w:cs="Cambria"/>
-          <w:highlight w:val="yellow"/>
-        </w:rPr>
-        <w:t xml:space="preserve"> </w:t>
-      </w:r>
-      <w:r>
-        <w:rPr>
-          <w:rFonts w:ascii="Cambria" w:hAnsi="Cambria" w:cs="Cambria"/>
-          <w:highlight w:val="yellow"/>
-        </w:rPr>
-        <w:t>performance in each combination of Sex x Prime condition. The core metaanalysis</w:t>
-      </w:r>
-      <w:r>
-        <w:rPr>
-          <w:rFonts w:ascii="Cambria" w:hAnsi="Cambria" w:cs="Cambria"/>
-          <w:highlight w:val="yellow"/>
-        </w:rPr>
-        <w:t xml:space="preserve"> </w:t>
-      </w:r>
-      <w:r>
-        <w:rPr>
-          <w:rFonts w:ascii="Cambria" w:hAnsi="Cambria" w:cs="Cambria"/>
-          <w:highlight w:val="yellow"/>
-        </w:rPr>
-        <w:t>will be based on these raw accuracy difference scores. Laboratories are</w:t>
-      </w:r>
-      <w:r>
-        <w:rPr>
-          <w:rFonts w:ascii="Cambria" w:hAnsi="Cambria" w:cs="Cambria"/>
-          <w:highlight w:val="yellow"/>
-        </w:rPr>
-        <w:t xml:space="preserve"> </w:t>
-      </w:r>
-      <w:r>
-        <w:rPr>
-          <w:rFonts w:ascii="Cambria" w:hAnsi="Cambria" w:cs="Cambria"/>
-          <w:highlight w:val="yellow"/>
-        </w:rPr>
-        <w:t>welcome to conduct their own analyses and to report them on their OSF page.</w:t>
-      </w:r>
-      <w:r>
-        <w:rPr>
-          <w:rFonts w:ascii="Cambria" w:hAnsi="Cambria" w:cs="Cambria"/>
-          <w:highlight w:val="yellow"/>
-        </w:rPr>
-        <w:t xml:space="preserve"> </w:t>
-      </w:r>
-      <w:r>
-        <w:rPr>
-          <w:rFonts w:ascii="Cambria" w:hAnsi="Cambria" w:cs="Cambria"/>
-          <w:highlight w:val="yellow"/>
-        </w:rPr>
-        <w:t>]</w:t>
+        <w:t>[Is it better to bind all the data together into a single t-test, or should effect sizes and SEs be calculated from each lab and a random-effects meta-analysis conducted? The latter might be better about portraying inter-lab variability in effect size.]</w:t>
       </w:r>
     </w:p>
     <w:p>
@@ -1127,32 +1153,68 @@
       <w:r>
         <w:rPr>
           <w:rFonts w:ascii="Cambria" w:hAnsi="Cambria" w:cs="Cambria"/>
-        </w:rPr>
-        <w:t>The RRR meta-analysis will report the accuracies and effect size measures for</w:t>
+          <w:highlight w:val="yellow"/>
+        </w:rPr>
+        <w:lastRenderedPageBreak/>
+        <w:t>[</w:t>
       </w:r>
       <w:r>
         <w:rPr>
           <w:rFonts w:ascii="Cambria" w:hAnsi="Cambria" w:cs="Cambria"/>
-        </w:rPr>
-        <w:t xml:space="preserve"> </w:t>
+          <w:highlight w:val="yellow"/>
+        </w:rPr>
+        <w:t xml:space="preserve">Individual labs can calculate means and standard deviations for </w:t>
       </w:r>
       <w:r>
         <w:rPr>
           <w:rFonts w:ascii="Cambria" w:hAnsi="Cambria" w:cs="Cambria"/>
-        </w:rPr>
-        <w:t>each lab and they will be computed directly from the raw data from each</w:t>
+          <w:highlight w:val="yellow"/>
+        </w:rPr>
+        <w:t xml:space="preserve">aggressive behavior </w:t>
       </w:r>
       <w:r>
         <w:rPr>
           <w:rFonts w:ascii="Cambria" w:hAnsi="Cambria" w:cs="Cambria"/>
-        </w:rPr>
-        <w:t xml:space="preserve"> </w:t>
+          <w:highlight w:val="yellow"/>
+        </w:rPr>
+        <w:t>in</w:t>
       </w:r>
       <w:r>
         <w:rPr>
           <w:rFonts w:ascii="Cambria" w:hAnsi="Cambria" w:cs="Cambria"/>
-        </w:rPr>
-        <w:t xml:space="preserve">laboratory. </w:t>
+          <w:highlight w:val="yellow"/>
+        </w:rPr>
+        <w:t xml:space="preserve"> each</w:t>
+      </w:r>
+      <w:r>
+        <w:rPr>
+          <w:rFonts w:ascii="Cambria" w:hAnsi="Cambria" w:cs="Cambria"/>
+          <w:highlight w:val="yellow"/>
+        </w:rPr>
+        <w:t xml:space="preserve"> condition. The core </w:t>
+      </w:r>
+      <w:proofErr w:type="spellStart"/>
+      <w:r>
+        <w:rPr>
+          <w:rFonts w:ascii="Cambria" w:hAnsi="Cambria" w:cs="Cambria"/>
+          <w:highlight w:val="yellow"/>
+        </w:rPr>
+        <w:t>metaanalysis</w:t>
+      </w:r>
+      <w:proofErr w:type="spellEnd"/>
+      <w:r>
+        <w:rPr>
+          <w:rFonts w:ascii="Cambria" w:hAnsi="Cambria" w:cs="Cambria"/>
+          <w:highlight w:val="yellow"/>
+        </w:rPr>
+        <w:t xml:space="preserve"> will be based on these raw accuracy difference scores. Laboratories are welcome to conduct their own analyses and to report them on their OSF page. </w:t>
+      </w:r>
+      <w:r>
+        <w:rPr>
+          <w:rFonts w:ascii="Cambria" w:hAnsi="Cambria" w:cs="Cambria"/>
+          <w:highlight w:val="yellow"/>
+        </w:rPr>
+        <w:t>]</w:t>
       </w:r>
     </w:p>
     <w:p>
@@ -1161,11 +1223,28 @@
         <w:autoSpaceDN w:val="0"/>
         <w:adjustRightInd w:val="0"/>
         <w:spacing w:line="240" w:lineRule="auto"/>
-      </w:pPr>
-      <w:r>
         <w:rPr>
           <w:rFonts w:ascii="Cambria" w:hAnsi="Cambria" w:cs="Cambria"/>
         </w:rPr>
+      </w:pPr>
+      <w:r>
+        <w:rPr>
+          <w:rFonts w:ascii="Cambria" w:hAnsi="Cambria" w:cs="Cambria"/>
+        </w:rPr>
+        <w:t xml:space="preserve">The RRR meta-analysis will report the accuracies and effect size measures for each lab and they will be computed directly from the raw data from each laboratory. </w:t>
+      </w:r>
+    </w:p>
+    <w:p>
+      <w:pPr>
+        <w:autoSpaceDE w:val="0"/>
+        <w:autoSpaceDN w:val="0"/>
+        <w:adjustRightInd w:val="0"/>
+        <w:spacing w:line="240" w:lineRule="auto"/>
+      </w:pPr>
+      <w:r>
+        <w:rPr>
+          <w:rFonts w:ascii="Cambria" w:hAnsi="Cambria" w:cs="Cambria"/>
+        </w:rPr>
         <w:t>The of</w:t>
       </w:r>
       <w:r>
@@ -1178,35 +1257,11 @@
         <w:rPr>
           <w:rFonts w:ascii="Cambria" w:hAnsi="Cambria" w:cs="Cambria"/>
         </w:rPr>
-        <w:t>icial R scripts will be written without viewing the actual data</w:t>
-      </w:r>
-      <w:r>
-        <w:rPr>
-          <w:rFonts w:ascii="Cambria" w:hAnsi="Cambria" w:cs="Cambria"/>
-        </w:rPr>
+        <w:t>icial R scripts will be written without viewing the actual data and will be made publicly available. The analyses will be conducted with and without any “judgment call" exclusions.</w:t>
+      </w:r>
+      <w:r>
         <w:t xml:space="preserve"> </w:t>
       </w:r>
-      <w:r>
-        <w:rPr>
-          <w:rFonts w:ascii="Cambria" w:hAnsi="Cambria" w:cs="Cambria"/>
-        </w:rPr>
-        <w:t>and will be made publicly available. The analyses will be conducted with and</w:t>
-      </w:r>
-      <w:r>
-        <w:rPr>
-          <w:rFonts w:ascii="Cambria" w:hAnsi="Cambria" w:cs="Cambria"/>
-        </w:rPr>
-        <w:t xml:space="preserve"> </w:t>
-      </w:r>
-      <w:r>
-        <w:rPr>
-          <w:rFonts w:ascii="Cambria" w:hAnsi="Cambria" w:cs="Cambria"/>
-        </w:rPr>
-        <w:t>without any “judgment call" exclusions.</w:t>
-      </w:r>
-      <w:r>
-        <w:t xml:space="preserve"> </w:t>
-      </w:r>
     </w:p>
     <w:p>
       <w:pPr>
@@ -1237,13 +1292,7 @@
         <w:spacing w:after="240" w:line="240" w:lineRule="auto"/>
       </w:pPr>
       <w:r>
-        <w:t>Obtain i</w:t>
-      </w:r>
-      <w:r>
-        <w:t>nformed consent</w:t>
-      </w:r>
-      <w:r>
-        <w:t xml:space="preserve"> according to the requirements of your university. Note that individual laboratories are required to obtain any necessary ethics approval from their university prior to beginning the study.</w:t>
+        <w:t>Obtain informed consent according to the requirements of your university. Note that individual laboratories are required to obtain any necessary ethics approval from their university prior to beginning the study.</w:t>
       </w:r>
     </w:p>
     <w:p>
@@ -1256,168 +1305,496 @@
         <w:spacing w:after="240" w:line="240" w:lineRule="auto"/>
       </w:pPr>
       <w:r>
+        <w:t xml:space="preserve">Read the following instructions to participants: </w:t>
+      </w:r>
+      <w:r>
+        <w:rPr>
+          <w:highlight w:val="yellow"/>
+        </w:rPr>
+        <w:t>“[Here’s what you’ll do in this study.]”</w:t>
+      </w:r>
+    </w:p>
+    <w:p>
+      <w:pPr>
+        <w:pStyle w:val="ListParagraph"/>
+        <w:numPr>
+          <w:ilvl w:val="0"/>
+          <w:numId w:val="9"/>
+        </w:numPr>
+        <w:spacing w:after="240" w:line="240" w:lineRule="auto"/>
+      </w:pPr>
+      <w:r>
+        <w:t>[Essay provocation? 5 minutes for writing, 5-10 minutes for exchange and feedback]</w:t>
+      </w:r>
+    </w:p>
+    <w:p>
+      <w:pPr>
+        <w:pStyle w:val="ListParagraph"/>
+        <w:numPr>
+          <w:ilvl w:val="0"/>
+          <w:numId w:val="9"/>
+        </w:numPr>
+        <w:spacing w:after="240" w:line="240" w:lineRule="auto"/>
+      </w:pPr>
+      <w:r>
+        <w:t>20 minutes of violent game</w:t>
+      </w:r>
+    </w:p>
+    <w:p>
+      <w:pPr>
+        <w:pStyle w:val="ListParagraph"/>
+        <w:numPr>
+          <w:ilvl w:val="0"/>
+          <w:numId w:val="9"/>
+        </w:numPr>
+        <w:spacing w:after="240" w:line="240" w:lineRule="auto"/>
+      </w:pPr>
+      <w:r>
+        <w:t xml:space="preserve">Measurement of aggressive behavior: </w:t>
+      </w:r>
+      <w:r>
+        <w:t>[</w:t>
+      </w:r>
+      <w:r>
+        <w:t>CRTT or hot sauce.</w:t>
+      </w:r>
+      <w:r>
+        <w:t>]</w:t>
+      </w:r>
+    </w:p>
+    <w:p>
+      <w:pPr>
+        <w:pStyle w:val="ListParagraph"/>
+        <w:numPr>
+          <w:ilvl w:val="0"/>
+          <w:numId w:val="9"/>
+        </w:numPr>
+        <w:spacing w:after="240" w:line="240" w:lineRule="auto"/>
+      </w:pPr>
+      <w:r>
+        <w:t xml:space="preserve">Measurement of aggressive cognition: </w:t>
+      </w:r>
+      <w:r>
+        <w:t>[</w:t>
+      </w:r>
+      <w:r>
+        <w:t>Word-stem task or scenario-completion task</w:t>
+      </w:r>
+    </w:p>
+    <w:p>
+      <w:pPr>
+        <w:pStyle w:val="ListParagraph"/>
+        <w:numPr>
+          <w:ilvl w:val="0"/>
+          <w:numId w:val="9"/>
+        </w:numPr>
+        <w:spacing w:after="240" w:line="240" w:lineRule="auto"/>
+      </w:pPr>
+      <w:r>
+        <w:t>Demographic variables: gender, past VVG experience, identification as a gamer</w:t>
+      </w:r>
+    </w:p>
+    <w:p>
+      <w:pPr>
+        <w:pStyle w:val="ListParagraph"/>
+        <w:numPr>
+          <w:ilvl w:val="0"/>
+          <w:numId w:val="9"/>
+        </w:numPr>
+        <w:spacing w:after="240" w:line="240" w:lineRule="auto"/>
+      </w:pPr>
+      <w:r>
+        <w:t>Screening questionnaire.</w:t>
+      </w:r>
+    </w:p>
+    <w:p>
+      <w:pPr>
+        <w:spacing w:after="240" w:line="240" w:lineRule="auto"/>
+        <w:rPr>
+          <w:b/>
+        </w:rPr>
+      </w:pPr>
+      <w:r>
+        <w:rPr>
+          <w:b/>
+        </w:rPr>
+        <w:t>Step-by-step summary of experimenter’s script</w:t>
+      </w:r>
+    </w:p>
+    <w:p>
+      <w:pPr>
+        <w:spacing w:after="240" w:line="240" w:lineRule="auto"/>
+        <w:rPr>
+          <w:b/>
+        </w:rPr>
+      </w:pPr>
+      <w:r>
+        <w:rPr>
+          <w:b/>
+        </w:rPr>
+        <w:t>2. General Instructions to participants</w:t>
+      </w:r>
+    </w:p>
+    <w:p>
+      <w:pPr>
+        <w:spacing w:after="240" w:line="240" w:lineRule="auto"/>
+        <w:rPr>
+          <w:b/>
+        </w:rPr>
+      </w:pPr>
+    </w:p>
+    <w:p>
+      <w:pPr>
+        <w:spacing w:after="240" w:line="240" w:lineRule="auto"/>
+        <w:rPr>
+          <w:b/>
+        </w:rPr>
+      </w:pPr>
+      <w:r>
+        <w:rPr>
+          <w:b/>
+        </w:rPr>
+        <w:t>3.  Essay-writing provocation</w:t>
+      </w:r>
+    </w:p>
+    <w:p>
+      <w:pPr>
+        <w:spacing w:after="240" w:line="240" w:lineRule="auto"/>
+        <w:rPr>
+          <w:b/>
+        </w:rPr>
+      </w:pPr>
+      <w:r>
+        <w:rPr>
+          <w:b/>
+        </w:rPr>
+        <w:t>4. Game play</w:t>
+      </w:r>
+    </w:p>
+    <w:p>
+      <w:pPr>
+        <w:spacing w:after="240" w:line="240" w:lineRule="auto"/>
+      </w:pPr>
+      <w:r>
+        <w:t>[What purpose do we give for the video game session? That we want their evaluation of it? That we’re interested in the effects of games on processing speed / on creativity? That we’re measuring how well they play the game?]</w:t>
+      </w:r>
+    </w:p>
+    <w:p>
+      <w:pPr>
+        <w:spacing w:after="240" w:line="240" w:lineRule="auto"/>
+      </w:pPr>
+      <w:r>
+        <w:rPr>
+          <w:i/>
+        </w:rPr>
+        <w:t>Hot sauce task</w:t>
+      </w:r>
+    </w:p>
+    <w:p>
+      <w:pPr>
+        <w:spacing w:after="240" w:line="240" w:lineRule="auto"/>
+      </w:pPr>
+      <w:r>
+        <w:t>[Hot sauce recipe?]</w:t>
+      </w:r>
+    </w:p>
+    <w:p>
+      <w:pPr>
+        <w:spacing w:after="240" w:line="240" w:lineRule="auto"/>
+      </w:pPr>
+      <w:r>
+        <w:t>[Hot sauce delivery vehicle?]</w:t>
+      </w:r>
+    </w:p>
+    <w:p>
+      <w:pPr>
+        <w:spacing w:after="240" w:line="240" w:lineRule="auto"/>
+      </w:pPr>
+      <w:r>
+        <w:t>[At present, I think the best way to handle hot sauce is by administration of straight hot sauce (no vehicle) in a small cup with an opaque lid.]</w:t>
+      </w:r>
+    </w:p>
+    <w:p>
+      <w:pPr>
+        <w:spacing w:after="240" w:line="240" w:lineRule="auto"/>
+        <w:rPr>
+          <w:i/>
+        </w:rPr>
+      </w:pPr>
+      <w:r>
+        <w:rPr>
+          <w:i/>
+        </w:rPr>
+        <w:t>Competitive Reaction Time Task</w:t>
+      </w:r>
+    </w:p>
+    <w:p>
+      <w:pPr>
+        <w:spacing w:after="240" w:line="240" w:lineRule="auto"/>
+      </w:pPr>
+      <w:r>
         <w:lastRenderedPageBreak/>
-        <w:t xml:space="preserve">Read the following instructions to participants: </w:t>
-      </w:r>
-      <w:r>
-        <w:rPr>
-          <w:highlight w:val="yellow"/>
-        </w:rPr>
-        <w:t>“[Here’s what you’ll do in this study.]”</w:t>
-      </w:r>
-    </w:p>
-    <w:p>
-      <w:pPr>
-        <w:pStyle w:val="ListParagraph"/>
-        <w:numPr>
-          <w:ilvl w:val="0"/>
-          <w:numId w:val="9"/>
-        </w:numPr>
-        <w:spacing w:after="240" w:line="240" w:lineRule="auto"/>
-      </w:pPr>
-      <w:r>
-        <w:t>[Essay provocation? 5 minutes for writing, 5-10 minutes for exchange and feedback]</w:t>
-      </w:r>
-    </w:p>
-    <w:p>
-      <w:pPr>
-        <w:pStyle w:val="ListParagraph"/>
-        <w:numPr>
-          <w:ilvl w:val="0"/>
-          <w:numId w:val="9"/>
-        </w:numPr>
-        <w:spacing w:after="240" w:line="240" w:lineRule="auto"/>
-      </w:pPr>
-      <w:r>
-        <w:t>20 minutes of violent game</w:t>
-      </w:r>
-    </w:p>
-    <w:p>
-      <w:pPr>
-        <w:pStyle w:val="ListParagraph"/>
-        <w:numPr>
-          <w:ilvl w:val="0"/>
-          <w:numId w:val="9"/>
-        </w:numPr>
-        <w:spacing w:after="240" w:line="240" w:lineRule="auto"/>
-      </w:pPr>
-      <w:r>
-        <w:t>Measurement of aggressive behavior: CRTT or hot sauce.</w:t>
-      </w:r>
-    </w:p>
-    <w:p>
-      <w:pPr>
-        <w:pStyle w:val="ListParagraph"/>
-        <w:numPr>
-          <w:ilvl w:val="0"/>
-          <w:numId w:val="9"/>
-        </w:numPr>
-        <w:spacing w:after="240" w:line="240" w:lineRule="auto"/>
-      </w:pPr>
-      <w:r>
-        <w:t>Measurement of aggressive cognition: Word-stem task or scenario-completion task</w:t>
-      </w:r>
-    </w:p>
-    <w:p>
-      <w:pPr>
-        <w:pStyle w:val="ListParagraph"/>
-        <w:numPr>
-          <w:ilvl w:val="0"/>
-          <w:numId w:val="9"/>
-        </w:numPr>
-        <w:spacing w:after="240" w:line="240" w:lineRule="auto"/>
-      </w:pPr>
-      <w:r>
-        <w:t>Demographic variables: gender, past VVG experience, identification as a gamer</w:t>
-      </w:r>
-    </w:p>
-    <w:p>
-      <w:pPr>
-        <w:pStyle w:val="ListParagraph"/>
-        <w:numPr>
-          <w:ilvl w:val="0"/>
-          <w:numId w:val="9"/>
-        </w:numPr>
-        <w:spacing w:after="240" w:line="240" w:lineRule="auto"/>
-      </w:pPr>
-      <w:r>
-        <w:t>Screening questionnaire.</w:t>
-      </w:r>
-    </w:p>
-    <w:p>
-      <w:pPr>
-        <w:spacing w:after="240" w:line="240" w:lineRule="auto"/>
-        <w:rPr>
-          <w:b/>
-        </w:rPr>
-      </w:pPr>
-      <w:r>
-        <w:rPr>
-          <w:b/>
-        </w:rPr>
-        <w:t>Step-by-step summary of experimenter’s script</w:t>
-      </w:r>
-    </w:p>
-    <w:p>
-      <w:pPr>
-        <w:spacing w:after="240" w:line="240" w:lineRule="auto"/>
-        <w:rPr>
-          <w:b/>
-        </w:rPr>
-      </w:pPr>
-    </w:p>
-    <w:p>
-      <w:pPr>
-        <w:spacing w:after="240" w:line="240" w:lineRule="auto"/>
-      </w:pPr>
-      <w:r>
+        <w:t xml:space="preserve">[I might prefer it were there no duration meter and we just looked at mean intensity across the 25 trials. </w:t>
+      </w:r>
+      <w:proofErr w:type="gramStart"/>
+      <w:r>
+        <w:t>Might be simpler.</w:t>
+      </w:r>
+      <w:proofErr w:type="gramEnd"/>
+      <w:r>
+        <w:t xml:space="preserve"> Failing that, I might favor standardized and summed intensity and duration across the 25 trials.</w:t>
+      </w:r>
+    </w:p>
+    <w:p>
+      <w:pPr>
+        <w:spacing w:after="240" w:line="240" w:lineRule="auto"/>
+      </w:pPr>
+      <w:r>
+        <w:t xml:space="preserve">What’s the computer doing in the task? </w:t>
+      </w:r>
+      <w:proofErr w:type="gramStart"/>
+      <w:r>
+        <w:t>Random settings?</w:t>
+      </w:r>
+      <w:proofErr w:type="gramEnd"/>
+      <w:r>
+        <w:t xml:space="preserve"> Steadily increasing settings?]</w:t>
+      </w:r>
+    </w:p>
+    <w:p>
+      <w:pPr>
+        <w:spacing w:after="240" w:line="240" w:lineRule="auto"/>
         <w:rPr>
           <w:i/>
         </w:rPr>
-        <w:t>Hot sauce task</w:t>
-      </w:r>
-    </w:p>
-    <w:p>
-      <w:pPr>
-        <w:spacing w:after="240" w:line="240" w:lineRule="auto"/>
-      </w:pPr>
-      <w:r>
-        <w:t>[Hot sauce recipe?]</w:t>
-      </w:r>
-    </w:p>
-    <w:p>
-      <w:pPr>
-        <w:spacing w:after="240" w:line="240" w:lineRule="auto"/>
-      </w:pPr>
-      <w:r>
-        <w:t>[Hot sauce delivery vehicle?]</w:t>
-      </w:r>
+      </w:pPr>
+      <w:r>
+        <w:rPr>
+          <w:i/>
+        </w:rPr>
+        <w:t>[Word-stem completion task or Scenario completion task]</w:t>
+      </w:r>
+    </w:p>
+    <w:p>
+      <w:pPr>
+        <w:spacing w:after="240" w:line="240" w:lineRule="auto"/>
+        <w:rPr>
+          <w:i/>
+        </w:rPr>
+      </w:pPr>
+      <w:r>
+        <w:rPr>
+          <w:i/>
+        </w:rPr>
+        <w:t>Game ratings</w:t>
+      </w:r>
+    </w:p>
+    <w:p>
+      <w:pPr>
+        <w:spacing w:after="240" w:line="240" w:lineRule="auto"/>
+      </w:pPr>
+      <w:r>
+        <w:t>Measures of game violence, excitement, enjoyment, pace of action, difficulty, frustration</w:t>
+      </w:r>
+    </w:p>
+    <w:p>
+      <w:pPr>
+        <w:spacing w:after="240" w:line="240" w:lineRule="auto"/>
+        <w:rPr>
+          <w:i/>
+        </w:rPr>
+      </w:pPr>
+      <w:r>
+        <w:rPr>
+          <w:i/>
+        </w:rPr>
+        <w:t>Probe for suspicion</w:t>
+      </w:r>
+    </w:p>
+    <w:p>
+      <w:pPr>
+        <w:spacing w:after="240" w:line="240" w:lineRule="auto"/>
+        <w:rPr>
+          <w:b/>
+        </w:rPr>
+      </w:pPr>
+      <w:r>
+        <w:rPr>
+          <w:b/>
+        </w:rPr>
+        <w:t>What were we testing with this experiment?</w:t>
+      </w:r>
+    </w:p>
+    <w:p>
+      <w:pPr>
+        <w:spacing w:after="240" w:line="240" w:lineRule="auto"/>
+        <w:rPr>
+          <w:b/>
+        </w:rPr>
+      </w:pPr>
+      <w:r>
+        <w:rPr>
+          <w:b/>
+        </w:rPr>
+        <w:t>What do you think we were testing with this experiment?</w:t>
+      </w:r>
+    </w:p>
+    <w:p>
+      <w:pPr>
+        <w:spacing w:after="240" w:line="240" w:lineRule="auto"/>
+        <w:rPr>
+          <w:b/>
+        </w:rPr>
+      </w:pPr>
+      <w:r>
+        <w:rPr>
+          <w:b/>
+        </w:rPr>
+        <w:t>Did anything seem odd about the experiment?</w:t>
+      </w:r>
+    </w:p>
+    <w:p>
+      <w:pPr>
+        <w:spacing w:after="240" w:line="240" w:lineRule="auto"/>
+        <w:rPr>
+          <w:b/>
+        </w:rPr>
+      </w:pPr>
+      <w:r>
+        <w:rPr>
+          <w:b/>
+        </w:rPr>
+        <w:t>What did you think of the [CRTT / hot sauce]?</w:t>
+      </w:r>
+    </w:p>
+    <w:p>
+      <w:pPr>
+        <w:spacing w:after="240" w:line="240" w:lineRule="auto"/>
+      </w:pPr>
+    </w:p>
+    <w:p>
+      <w:pPr>
+        <w:spacing w:after="240" w:line="240" w:lineRule="auto"/>
+      </w:pPr>
+    </w:p>
+    <w:p>
+      <w:pPr>
+        <w:spacing w:after="240" w:line="240" w:lineRule="auto"/>
+        <w:rPr>
+          <w:b/>
+        </w:rPr>
+      </w:pPr>
+      <w:r>
+        <w:rPr>
+          <w:b/>
+        </w:rPr>
+        <w:t>Major points to resolve:</w:t>
+      </w:r>
+    </w:p>
+    <w:p>
+      <w:pPr>
+        <w:pStyle w:val="ListParagraph"/>
+        <w:numPr>
+          <w:ilvl w:val="0"/>
+          <w:numId w:val="10"/>
+        </w:numPr>
+        <w:spacing w:after="240" w:line="240" w:lineRule="auto"/>
+        <w:rPr>
+          <w:b/>
+        </w:rPr>
+      </w:pPr>
+      <w:r>
+        <w:rPr>
+          <w:b/>
+        </w:rPr>
+        <w:t>Which measure(s) of aggressive behavior?</w:t>
+      </w:r>
+    </w:p>
+    <w:p>
+      <w:pPr>
+        <w:pStyle w:val="ListParagraph"/>
+        <w:numPr>
+          <w:ilvl w:val="1"/>
+          <w:numId w:val="10"/>
+        </w:numPr>
+        <w:spacing w:after="240" w:line="240" w:lineRule="auto"/>
+        <w:rPr>
+          <w:b/>
+        </w:rPr>
+      </w:pPr>
+      <w:r>
+        <w:t>How will this affect the cover story?</w:t>
+      </w:r>
+    </w:p>
+    <w:p>
+      <w:pPr>
+        <w:pStyle w:val="ListParagraph"/>
+        <w:numPr>
+          <w:ilvl w:val="0"/>
+          <w:numId w:val="10"/>
+        </w:numPr>
+        <w:spacing w:after="240" w:line="240" w:lineRule="auto"/>
+        <w:rPr>
+          <w:b/>
+        </w:rPr>
+      </w:pPr>
+      <w:r>
+        <w:rPr>
+          <w:b/>
+        </w:rPr>
+        <w:t>Is provocation necessary? If so, how much?</w:t>
+      </w:r>
+      <w:r>
+        <w:rPr>
+          <w:b/>
+        </w:rPr>
+        <w:tab/>
+      </w:r>
+    </w:p>
+    <w:p>
+      <w:pPr>
+        <w:pStyle w:val="ListParagraph"/>
+        <w:numPr>
+          <w:ilvl w:val="0"/>
+          <w:numId w:val="10"/>
+        </w:numPr>
+        <w:spacing w:after="240" w:line="240" w:lineRule="auto"/>
+        <w:rPr>
+          <w:b/>
+        </w:rPr>
+      </w:pPr>
+      <w:r>
+        <w:rPr>
+          <w:b/>
+        </w:rPr>
+        <w:t>How will we probe for failures of deception?</w:t>
+      </w:r>
+    </w:p>
+    <w:p>
+      <w:pPr>
+        <w:spacing w:after="240" w:line="240" w:lineRule="auto"/>
+        <w:rPr>
+          <w:b/>
+        </w:rPr>
+      </w:pPr>
+    </w:p>
+    <w:p>
+      <w:pPr>
+        <w:spacing w:after="240" w:line="240" w:lineRule="auto"/>
+        <w:rPr>
+          <w:b/>
+        </w:rPr>
+      </w:pPr>
+    </w:p>
+    <w:p>
+      <w:pPr>
+        <w:spacing w:after="240" w:line="240" w:lineRule="auto"/>
+        <w:rPr>
+          <w:b/>
+        </w:rPr>
+      </w:pPr>
       <w:bookmarkStart w:id="0" w:name="_GoBack"/>
       <w:bookmarkEnd w:id="0"/>
-    </w:p>
-    <w:p>
-      <w:pPr>
-        <w:spacing w:after="240" w:line="240" w:lineRule="auto"/>
-      </w:pPr>
-    </w:p>
-    <w:p>
-      <w:pPr>
-        <w:spacing w:after="240" w:line="240" w:lineRule="auto"/>
-        <w:rPr>
-          <w:i/>
-        </w:rPr>
-      </w:pPr>
-      <w:r>
-        <w:rPr>
-          <w:i/>
-        </w:rPr>
-        <w:t>Competitive Reaction Time Task</w:t>
-      </w:r>
-    </w:p>
-    <w:p>
-      <w:pPr>
-        <w:spacing w:after="240" w:line="240" w:lineRule="auto"/>
-      </w:pPr>
     </w:p>
     <w:sectPr>
       <w:pgSz w:w="12240" w:h="15840"/>
@@ -1430,8 +1807,8 @@
 </file>
 
 <file path=word/numbering.xml><?xml version="1.0" encoding="utf-8"?>
-<w:numbering xmlns:wpc="http://schemas.microsoft.com/office/word/2010/wordprocessingCanvas" xmlns:cx="http://schemas.microsoft.com/office/drawing/2014/chartex" xmlns:cx1="http://schemas.microsoft.com/office/drawing/2015/9/8/chartex" xmlns:mc="http://schemas.openxmlformats.org/markup-compatibility/2006" xmlns:o="urn:schemas-microsoft-com:office:office" xmlns:r="http://schemas.openxmlformats.org/officeDocument/2006/relationships" xmlns:m="http://schemas.openxmlformats.org/officeDocument/2006/math" xmlns:v="urn:schemas-microsoft-com:vml" xmlns:wp14="http://schemas.microsoft.com/office/word/2010/wordprocessingDrawing" xmlns:wp="http://schemas.openxmlformats.org/drawingml/2006/wordprocessingDrawing" xmlns:w10="urn:schemas-microsoft-com:office:word" xmlns:w="http://schemas.openxmlformats.org/wordprocessingml/2006/main" xmlns:w14="http://schemas.microsoft.com/office/word/2010/wordml" xmlns:w15="http://schemas.microsoft.com/office/word/2012/wordml" xmlns:w16se="http://schemas.microsoft.com/office/word/2015/wordml/symex" xmlns:wpg="http://schemas.microsoft.com/office/word/2010/wordprocessingGroup" xmlns:wpi="http://schemas.microsoft.com/office/word/2010/wordprocessingInk" xmlns:wne="http://schemas.microsoft.com/office/word/2006/wordml" xmlns:wps="http://schemas.microsoft.com/office/word/2010/wordprocessingShape" mc:Ignorable="w14 w15 w16se wp14">
-  <w:abstractNum w:abstractNumId="0" w15:restartNumberingAfterBreak="0">
+<w:numbering xmlns:wpc="http://schemas.microsoft.com/office/word/2010/wordprocessingCanvas" xmlns:mc="http://schemas.openxmlformats.org/markup-compatibility/2006" xmlns:o="urn:schemas-microsoft-com:office:office" xmlns:r="http://schemas.openxmlformats.org/officeDocument/2006/relationships" xmlns:m="http://schemas.openxmlformats.org/officeDocument/2006/math" xmlns:v="urn:schemas-microsoft-com:vml" xmlns:wp14="http://schemas.microsoft.com/office/word/2010/wordprocessingDrawing" xmlns:wp="http://schemas.openxmlformats.org/drawingml/2006/wordprocessingDrawing" xmlns:w10="urn:schemas-microsoft-com:office:word" xmlns:w="http://schemas.openxmlformats.org/wordprocessingml/2006/main" xmlns:w14="http://schemas.microsoft.com/office/word/2010/wordml" xmlns:wpg="http://schemas.microsoft.com/office/word/2010/wordprocessingGroup" xmlns:wpi="http://schemas.microsoft.com/office/word/2010/wordprocessingInk" xmlns:wne="http://schemas.microsoft.com/office/word/2006/wordml" xmlns:wps="http://schemas.microsoft.com/office/word/2010/wordprocessingShape" mc:Ignorable="w14 wp14">
+  <w:abstractNum w:abstractNumId="0">
     <w:nsid w:val="16F15007"/>
     <w:multiLevelType w:val="hybridMultilevel"/>
     <w:tmpl w:val="D89C9416"/>
@@ -1544,7 +1921,7 @@
       </w:rPr>
     </w:lvl>
   </w:abstractNum>
-  <w:abstractNum w:abstractNumId="1" w15:restartNumberingAfterBreak="0">
+  <w:abstractNum w:abstractNumId="1">
     <w:nsid w:val="1F0E0CCA"/>
     <w:multiLevelType w:val="hybridMultilevel"/>
     <w:tmpl w:val="878C79BE"/>
@@ -1657,7 +2034,7 @@
       </w:rPr>
     </w:lvl>
   </w:abstractNum>
-  <w:abstractNum w:abstractNumId="2" w15:restartNumberingAfterBreak="0">
+  <w:abstractNum w:abstractNumId="2">
     <w:nsid w:val="305F6A1D"/>
     <w:multiLevelType w:val="hybridMultilevel"/>
     <w:tmpl w:val="360E0058"/>
@@ -1770,7 +2147,7 @@
       </w:rPr>
     </w:lvl>
   </w:abstractNum>
-  <w:abstractNum w:abstractNumId="3" w15:restartNumberingAfterBreak="0">
+  <w:abstractNum w:abstractNumId="3">
     <w:nsid w:val="39AB1DDA"/>
     <w:multiLevelType w:val="hybridMultilevel"/>
     <w:tmpl w:val="12A8121C"/>
@@ -1856,7 +2233,7 @@
       </w:pPr>
     </w:lvl>
   </w:abstractNum>
-  <w:abstractNum w:abstractNumId="4" w15:restartNumberingAfterBreak="0">
+  <w:abstractNum w:abstractNumId="4">
     <w:nsid w:val="48244750"/>
     <w:multiLevelType w:val="hybridMultilevel"/>
     <w:tmpl w:val="86C248EA"/>
@@ -1942,7 +2319,120 @@
       </w:pPr>
     </w:lvl>
   </w:abstractNum>
-  <w:abstractNum w:abstractNumId="5" w15:restartNumberingAfterBreak="0">
+  <w:abstractNum w:abstractNumId="5">
+    <w:nsid w:val="52107448"/>
+    <w:multiLevelType w:val="hybridMultilevel"/>
+    <w:tmpl w:val="6C04449E"/>
+    <w:lvl w:ilvl="0" w:tplc="04090001">
+      <w:start w:val="1"/>
+      <w:numFmt w:val="bullet"/>
+      <w:lvlText w:val=""/>
+      <w:lvlJc w:val="left"/>
+      <w:pPr>
+        <w:ind w:left="720" w:hanging="360"/>
+      </w:pPr>
+      <w:rPr>
+        <w:rFonts w:ascii="Symbol" w:hAnsi="Symbol" w:hint="default"/>
+      </w:rPr>
+    </w:lvl>
+    <w:lvl w:ilvl="1" w:tplc="04090003">
+      <w:start w:val="1"/>
+      <w:numFmt w:val="bullet"/>
+      <w:lvlText w:val="o"/>
+      <w:lvlJc w:val="left"/>
+      <w:pPr>
+        <w:ind w:left="1440" w:hanging="360"/>
+      </w:pPr>
+      <w:rPr>
+        <w:rFonts w:ascii="Courier New" w:hAnsi="Courier New" w:cs="Courier New" w:hint="default"/>
+      </w:rPr>
+    </w:lvl>
+    <w:lvl w:ilvl="2" w:tplc="04090005" w:tentative="1">
+      <w:start w:val="1"/>
+      <w:numFmt w:val="bullet"/>
+      <w:lvlText w:val=""/>
+      <w:lvlJc w:val="left"/>
+      <w:pPr>
+        <w:ind w:left="2160" w:hanging="360"/>
+      </w:pPr>
+      <w:rPr>
+        <w:rFonts w:ascii="Wingdings" w:hAnsi="Wingdings" w:hint="default"/>
+      </w:rPr>
+    </w:lvl>
+    <w:lvl w:ilvl="3" w:tplc="04090001" w:tentative="1">
+      <w:start w:val="1"/>
+      <w:numFmt w:val="bullet"/>
+      <w:lvlText w:val=""/>
+      <w:lvlJc w:val="left"/>
+      <w:pPr>
+        <w:ind w:left="2880" w:hanging="360"/>
+      </w:pPr>
+      <w:rPr>
+        <w:rFonts w:ascii="Symbol" w:hAnsi="Symbol" w:hint="default"/>
+      </w:rPr>
+    </w:lvl>
+    <w:lvl w:ilvl="4" w:tplc="04090003" w:tentative="1">
+      <w:start w:val="1"/>
+      <w:numFmt w:val="bullet"/>
+      <w:lvlText w:val="o"/>
+      <w:lvlJc w:val="left"/>
+      <w:pPr>
+        <w:ind w:left="3600" w:hanging="360"/>
+      </w:pPr>
+      <w:rPr>
+        <w:rFonts w:ascii="Courier New" w:hAnsi="Courier New" w:cs="Courier New" w:hint="default"/>
+      </w:rPr>
+    </w:lvl>
+    <w:lvl w:ilvl="5" w:tplc="04090005" w:tentative="1">
+      <w:start w:val="1"/>
+      <w:numFmt w:val="bullet"/>
+      <w:lvlText w:val=""/>
+      <w:lvlJc w:val="left"/>
+      <w:pPr>
+        <w:ind w:left="4320" w:hanging="360"/>
+      </w:pPr>
+      <w:rPr>
+        <w:rFonts w:ascii="Wingdings" w:hAnsi="Wingdings" w:hint="default"/>
+      </w:rPr>
+    </w:lvl>
+    <w:lvl w:ilvl="6" w:tplc="04090001" w:tentative="1">
+      <w:start w:val="1"/>
+      <w:numFmt w:val="bullet"/>
+      <w:lvlText w:val=""/>
+      <w:lvlJc w:val="left"/>
+      <w:pPr>
+        <w:ind w:left="5040" w:hanging="360"/>
+      </w:pPr>
+      <w:rPr>
+        <w:rFonts w:ascii="Symbol" w:hAnsi="Symbol" w:hint="default"/>
+      </w:rPr>
+    </w:lvl>
+    <w:lvl w:ilvl="7" w:tplc="04090003" w:tentative="1">
+      <w:start w:val="1"/>
+      <w:numFmt w:val="bullet"/>
+      <w:lvlText w:val="o"/>
+      <w:lvlJc w:val="left"/>
+      <w:pPr>
+        <w:ind w:left="5760" w:hanging="360"/>
+      </w:pPr>
+      <w:rPr>
+        <w:rFonts w:ascii="Courier New" w:hAnsi="Courier New" w:cs="Courier New" w:hint="default"/>
+      </w:rPr>
+    </w:lvl>
+    <w:lvl w:ilvl="8" w:tplc="04090005" w:tentative="1">
+      <w:start w:val="1"/>
+      <w:numFmt w:val="bullet"/>
+      <w:lvlText w:val=""/>
+      <w:lvlJc w:val="left"/>
+      <w:pPr>
+        <w:ind w:left="6480" w:hanging="360"/>
+      </w:pPr>
+      <w:rPr>
+        <w:rFonts w:ascii="Wingdings" w:hAnsi="Wingdings" w:hint="default"/>
+      </w:rPr>
+    </w:lvl>
+  </w:abstractNum>
+  <w:abstractNum w:abstractNumId="6">
     <w:nsid w:val="65F81657"/>
     <w:multiLevelType w:val="hybridMultilevel"/>
     <w:tmpl w:val="84E0E418"/>
@@ -2055,7 +2545,7 @@
       </w:rPr>
     </w:lvl>
   </w:abstractNum>
-  <w:abstractNum w:abstractNumId="6" w15:restartNumberingAfterBreak="0">
+  <w:abstractNum w:abstractNumId="7">
     <w:nsid w:val="666B706B"/>
     <w:multiLevelType w:val="hybridMultilevel"/>
     <w:tmpl w:val="86C248EA"/>
@@ -2068,7 +2558,7 @@
         <w:ind w:left="720" w:hanging="360"/>
       </w:pPr>
     </w:lvl>
-    <w:lvl w:ilvl="1" w:tplc="04090019" w:tentative="1">
+    <w:lvl w:ilvl="1" w:tplc="04090019">
       <w:start w:val="1"/>
       <w:numFmt w:val="lowerLetter"/>
       <w:lvlText w:val="%2."/>
@@ -2077,7 +2567,7 @@
         <w:ind w:left="1440" w:hanging="360"/>
       </w:pPr>
     </w:lvl>
-    <w:lvl w:ilvl="2" w:tplc="0409001B" w:tentative="1">
+    <w:lvl w:ilvl="2" w:tplc="0409001B">
       <w:start w:val="1"/>
       <w:numFmt w:val="lowerRoman"/>
       <w:lvlText w:val="%3."/>
@@ -2141,7 +2631,7 @@
       </w:pPr>
     </w:lvl>
   </w:abstractNum>
-  <w:abstractNum w:abstractNumId="7" w15:restartNumberingAfterBreak="0">
+  <w:abstractNum w:abstractNumId="8">
     <w:nsid w:val="73EC77EB"/>
     <w:multiLevelType w:val="hybridMultilevel"/>
     <w:tmpl w:val="86C248EA"/>
@@ -2227,7 +2717,7 @@
       </w:pPr>
     </w:lvl>
   </w:abstractNum>
-  <w:abstractNum w:abstractNumId="8" w15:restartNumberingAfterBreak="0">
+  <w:abstractNum w:abstractNumId="9">
     <w:nsid w:val="75E401B5"/>
     <w:multiLevelType w:val="hybridMultilevel"/>
     <w:tmpl w:val="9F2C096A"/>
@@ -2347,13 +2837,13 @@
     <w:abstractNumId w:val="3"/>
   </w:num>
   <w:num w:numId="3">
-    <w:abstractNumId w:val="6"/>
+    <w:abstractNumId w:val="7"/>
   </w:num>
   <w:num w:numId="4">
     <w:abstractNumId w:val="2"/>
   </w:num>
   <w:num w:numId="5">
-    <w:abstractNumId w:val="5"/>
+    <w:abstractNumId w:val="6"/>
   </w:num>
   <w:num w:numId="6">
     <w:abstractNumId w:val="0"/>
@@ -2362,16 +2852,19 @@
     <w:abstractNumId w:val="1"/>
   </w:num>
   <w:num w:numId="8">
+    <w:abstractNumId w:val="9"/>
+  </w:num>
+  <w:num w:numId="9">
     <w:abstractNumId w:val="8"/>
   </w:num>
-  <w:num w:numId="9">
-    <w:abstractNumId w:val="7"/>
+  <w:num w:numId="10">
+    <w:abstractNumId w:val="5"/>
   </w:num>
 </w:numbering>
 </file>
 
 <file path=word/styles.xml><?xml version="1.0" encoding="utf-8"?>
-<w:styles xmlns:mc="http://schemas.openxmlformats.org/markup-compatibility/2006" xmlns:r="http://schemas.openxmlformats.org/officeDocument/2006/relationships" xmlns:w="http://schemas.openxmlformats.org/wordprocessingml/2006/main" xmlns:w14="http://schemas.microsoft.com/office/word/2010/wordml" xmlns:w15="http://schemas.microsoft.com/office/word/2012/wordml" xmlns:w16se="http://schemas.microsoft.com/office/word/2015/wordml/symex" mc:Ignorable="w14 w15 w16se">
+<w:styles xmlns:mc="http://schemas.openxmlformats.org/markup-compatibility/2006" xmlns:r="http://schemas.openxmlformats.org/officeDocument/2006/relationships" xmlns:w="http://schemas.openxmlformats.org/wordprocessingml/2006/main" xmlns:w14="http://schemas.microsoft.com/office/word/2010/wordml" mc:Ignorable="w14">
   <w:docDefaults>
     <w:rPrDefault>
       <w:rPr>
@@ -2387,378 +2880,533 @@
       </w:pPr>
     </w:pPrDefault>
   </w:docDefaults>
-  <w:latentStyles w:defLockedState="0" w:defUIPriority="99" w:defSemiHidden="0" w:defUnhideWhenUsed="0" w:defQFormat="0" w:count="371">
-    <w:lsdException w:name="Normal" w:uiPriority="0"/>
-    <w:lsdException w:name="heading 1" w:uiPriority="9" w:qFormat="1"/>
-    <w:lsdException w:name="heading 2" w:semiHidden="1" w:uiPriority="9" w:unhideWhenUsed="1" w:qFormat="1"/>
-    <w:lsdException w:name="heading 3" w:semiHidden="1" w:uiPriority="9" w:unhideWhenUsed="1" w:qFormat="1"/>
-    <w:lsdException w:name="heading 4" w:semiHidden="1" w:uiPriority="9" w:unhideWhenUsed="1" w:qFormat="1"/>
-    <w:lsdException w:name="heading 5" w:semiHidden="1" w:uiPriority="9" w:unhideWhenUsed="1" w:qFormat="1"/>
-    <w:lsdException w:name="heading 6" w:semiHidden="1" w:uiPriority="9" w:unhideWhenUsed="1" w:qFormat="1"/>
-    <w:lsdException w:name="heading 7" w:semiHidden="1" w:uiPriority="9" w:unhideWhenUsed="1" w:qFormat="1"/>
-    <w:lsdException w:name="heading 8" w:semiHidden="1" w:uiPriority="9" w:unhideWhenUsed="1" w:qFormat="1"/>
-    <w:lsdException w:name="heading 9" w:semiHidden="1" w:uiPriority="9" w:unhideWhenUsed="1" w:qFormat="1"/>
-    <w:lsdException w:name="index 1" w:semiHidden="1" w:unhideWhenUsed="1"/>
-    <w:lsdException w:name="index 2" w:semiHidden="1" w:unhideWhenUsed="1"/>
-    <w:lsdException w:name="index 3" w:semiHidden="1" w:unhideWhenUsed="1"/>
-    <w:lsdException w:name="index 4" w:semiHidden="1" w:unhideWhenUsed="1"/>
-    <w:lsdException w:name="index 5" w:semiHidden="1" w:unhideWhenUsed="1"/>
-    <w:lsdException w:name="index 6" w:semiHidden="1" w:unhideWhenUsed="1"/>
-    <w:lsdException w:name="index 7" w:semiHidden="1" w:unhideWhenUsed="1"/>
-    <w:lsdException w:name="index 8" w:semiHidden="1" w:unhideWhenUsed="1"/>
-    <w:lsdException w:name="index 9" w:semiHidden="1" w:unhideWhenUsed="1"/>
-    <w:lsdException w:name="toc 1" w:semiHidden="1" w:uiPriority="39" w:unhideWhenUsed="1"/>
-    <w:lsdException w:name="toc 2" w:semiHidden="1" w:uiPriority="39" w:unhideWhenUsed="1"/>
-    <w:lsdException w:name="toc 3" w:semiHidden="1" w:uiPriority="39" w:unhideWhenUsed="1"/>
-    <w:lsdException w:name="toc 4" w:semiHidden="1" w:uiPriority="39" w:unhideWhenUsed="1"/>
-    <w:lsdException w:name="toc 5" w:semiHidden="1" w:uiPriority="39" w:unhideWhenUsed="1"/>
-    <w:lsdException w:name="toc 6" w:semiHidden="1" w:uiPriority="39" w:unhideWhenUsed="1"/>
-    <w:lsdException w:name="toc 7" w:semiHidden="1" w:uiPriority="39" w:unhideWhenUsed="1"/>
-    <w:lsdException w:name="toc 8" w:semiHidden="1" w:uiPriority="39" w:unhideWhenUsed="1"/>
-    <w:lsdException w:name="toc 9" w:semiHidden="1" w:uiPriority="39" w:unhideWhenUsed="1"/>
-    <w:lsdException w:name="Normal Indent" w:semiHidden="1" w:unhideWhenUsed="1"/>
-    <w:lsdException w:name="footnote text" w:semiHidden="1" w:unhideWhenUsed="1"/>
-    <w:lsdException w:name="annotation text" w:semiHidden="1" w:unhideWhenUsed="1"/>
-    <w:lsdException w:name="header" w:semiHidden="1" w:unhideWhenUsed="1"/>
-    <w:lsdException w:name="footer" w:semiHidden="1" w:unhideWhenUsed="1"/>
-    <w:lsdException w:name="index heading" w:semiHidden="1" w:unhideWhenUsed="1"/>
-    <w:lsdException w:name="caption" w:semiHidden="1" w:uiPriority="35" w:unhideWhenUsed="1" w:qFormat="1"/>
-    <w:lsdException w:name="table of figures" w:semiHidden="1" w:unhideWhenUsed="1"/>
-    <w:lsdException w:name="envelope address" w:semiHidden="1" w:unhideWhenUsed="1"/>
-    <w:lsdException w:name="envelope return" w:semiHidden="1" w:unhideWhenUsed="1"/>
-    <w:lsdException w:name="footnote reference" w:semiHidden="1" w:unhideWhenUsed="1"/>
-    <w:lsdException w:name="annotation reference" w:semiHidden="1" w:unhideWhenUsed="1"/>
-    <w:lsdException w:name="line number" w:semiHidden="1" w:unhideWhenUsed="1"/>
-    <w:lsdException w:name="page number" w:semiHidden="1" w:unhideWhenUsed="1"/>
-    <w:lsdException w:name="endnote reference" w:semiHidden="1" w:unhideWhenUsed="1"/>
-    <w:lsdException w:name="endnote text" w:semiHidden="1" w:unhideWhenUsed="1"/>
-    <w:lsdException w:name="table of authorities" w:semiHidden="1" w:unhideWhenUsed="1"/>
-    <w:lsdException w:name="macro" w:semiHidden="1" w:unhideWhenUsed="1"/>
-    <w:lsdException w:name="toa heading" w:semiHidden="1" w:unhideWhenUsed="1"/>
-    <w:lsdException w:name="List" w:semiHidden="1" w:unhideWhenUsed="1"/>
-    <w:lsdException w:name="List Bullet" w:semiHidden="1" w:unhideWhenUsed="1"/>
-    <w:lsdException w:name="List Number" w:semiHidden="1" w:unhideWhenUsed="1"/>
-    <w:lsdException w:name="List 2" w:semiHidden="1" w:unhideWhenUsed="1"/>
-    <w:lsdException w:name="List 3" w:semiHidden="1" w:unhideWhenUsed="1"/>
-    <w:lsdException w:name="List 4" w:semiHidden="1" w:unhideWhenUsed="1"/>
-    <w:lsdException w:name="List 5" w:semiHidden="1" w:unhideWhenUsed="1"/>
-    <w:lsdException w:name="List Bullet 2" w:semiHidden="1" w:unhideWhenUsed="1"/>
-    <w:lsdException w:name="List Bullet 3" w:semiHidden="1" w:unhideWhenUsed="1"/>
-    <w:lsdException w:name="List Bullet 4" w:semiHidden="1" w:unhideWhenUsed="1"/>
-    <w:lsdException w:name="List Bullet 5" w:semiHidden="1" w:unhideWhenUsed="1"/>
-    <w:lsdException w:name="List Number 2" w:semiHidden="1" w:unhideWhenUsed="1"/>
-    <w:lsdException w:name="List Number 3" w:semiHidden="1" w:unhideWhenUsed="1"/>
-    <w:lsdException w:name="List Number 4" w:semiHidden="1" w:unhideWhenUsed="1"/>
-    <w:lsdException w:name="List Number 5" w:semiHidden="1" w:unhideWhenUsed="1"/>
-    <w:lsdException w:name="Title" w:uiPriority="10" w:qFormat="1"/>
-    <w:lsdException w:name="Closing" w:semiHidden="1" w:unhideWhenUsed="1"/>
-    <w:lsdException w:name="Signature" w:semiHidden="1" w:unhideWhenUsed="1"/>
-    <w:lsdException w:name="Default Paragraph Font" w:semiHidden="1" w:uiPriority="1" w:unhideWhenUsed="1"/>
-    <w:lsdException w:name="Body Text" w:semiHidden="1" w:unhideWhenUsed="1"/>
-    <w:lsdException w:name="Body Text Indent" w:semiHidden="1" w:unhideWhenUsed="1"/>
-    <w:lsdException w:name="List Continue" w:semiHidden="1" w:unhideWhenUsed="1"/>
-    <w:lsdException w:name="List Continue 2" w:semiHidden="1" w:unhideWhenUsed="1"/>
-    <w:lsdException w:name="List Continue 3" w:semiHidden="1" w:unhideWhenUsed="1"/>
-    <w:lsdException w:name="List Continue 4" w:semiHidden="1" w:unhideWhenUsed="1"/>
-    <w:lsdException w:name="List Continue 5" w:semiHidden="1" w:unhideWhenUsed="1"/>
-    <w:lsdException w:name="Message Header" w:semiHidden="1" w:unhideWhenUsed="1"/>
-    <w:lsdException w:name="Subtitle" w:uiPriority="11" w:qFormat="1"/>
-    <w:lsdException w:name="Salutation" w:semiHidden="1" w:unhideWhenUsed="1"/>
-    <w:lsdException w:name="Date" w:semiHidden="1" w:unhideWhenUsed="1"/>
-    <w:lsdException w:name="Body Text First Indent" w:semiHidden="1" w:unhideWhenUsed="1"/>
-    <w:lsdException w:name="Body Text First Indent 2" w:semiHidden="1" w:unhideWhenUsed="1"/>
-    <w:lsdException w:name="Note Heading" w:semiHidden="1" w:unhideWhenUsed="1"/>
-    <w:lsdException w:name="Body Text 2" w:semiHidden="1" w:unhideWhenUsed="1"/>
-    <w:lsdException w:name="Body Text 3" w:semiHidden="1" w:unhideWhenUsed="1"/>
-    <w:lsdException w:name="Body Text Indent 2" w:semiHidden="1" w:unhideWhenUsed="1"/>
-    <w:lsdException w:name="Body Text Indent 3" w:semiHidden="1" w:unhideWhenUsed="1"/>
-    <w:lsdException w:name="Block Text" w:semiHidden="1" w:unhideWhenUsed="1"/>
-    <w:lsdException w:name="Hyperlink" w:semiHidden="1" w:unhideWhenUsed="1"/>
-    <w:lsdException w:name="FollowedHyperlink" w:semiHidden="1" w:unhideWhenUsed="1"/>
-    <w:lsdException w:name="Strong" w:uiPriority="22" w:qFormat="1"/>
-    <w:lsdException w:name="Emphasis" w:uiPriority="20" w:qFormat="1"/>
-    <w:lsdException w:name="Document Map" w:semiHidden="1" w:unhideWhenUsed="1"/>
-    <w:lsdException w:name="Plain Text" w:semiHidden="1" w:unhideWhenUsed="1"/>
-    <w:lsdException w:name="E-mail Signature" w:semiHidden="1" w:unhideWhenUsed="1"/>
-    <w:lsdException w:name="HTML Top of Form" w:semiHidden="1" w:unhideWhenUsed="1"/>
-    <w:lsdException w:name="HTML Bottom of Form" w:semiHidden="1" w:unhideWhenUsed="1"/>
-    <w:lsdException w:name="Normal (Web)" w:semiHidden="1" w:unhideWhenUsed="1"/>
-    <w:lsdException w:name="HTML Acronym" w:semiHidden="1" w:unhideWhenUsed="1"/>
-    <w:lsdException w:name="HTML Address" w:semiHidden="1" w:unhideWhenUsed="1"/>
-    <w:lsdException w:name="HTML Cite" w:semiHidden="1" w:unhideWhenUsed="1"/>
-    <w:lsdException w:name="HTML Code" w:semiHidden="1" w:unhideWhenUsed="1"/>
-    <w:lsdException w:name="HTML Definition" w:semiHidden="1" w:unhideWhenUsed="1"/>
-    <w:lsdException w:name="HTML Keyboard" w:semiHidden="1" w:unhideWhenUsed="1"/>
-    <w:lsdException w:name="HTML Preformatted" w:semiHidden="1" w:unhideWhenUsed="1"/>
-    <w:lsdException w:name="HTML Sample" w:semiHidden="1" w:unhideWhenUsed="1"/>
-    <w:lsdException w:name="HTML Typewriter" w:semiHidden="1" w:unhideWhenUsed="1"/>
-    <w:lsdException w:name="HTML Variable" w:semiHidden="1" w:unhideWhenUsed="1"/>
-    <w:lsdException w:name="Normal Table" w:semiHidden="1" w:unhideWhenUsed="1"/>
-    <w:lsdException w:name="annotation subject" w:semiHidden="1" w:unhideWhenUsed="1"/>
-    <w:lsdException w:name="No List" w:semiHidden="1" w:unhideWhenUsed="1"/>
-    <w:lsdException w:name="Outline List 1" w:semiHidden="1" w:unhideWhenUsed="1"/>
-    <w:lsdException w:name="Outline List 2" w:semiHidden="1" w:unhideWhenUsed="1"/>
-    <w:lsdException w:name="Outline List 3" w:semiHidden="1" w:unhideWhenUsed="1"/>
-    <w:lsdException w:name="Table Simple 1" w:semiHidden="1" w:unhideWhenUsed="1"/>
-    <w:lsdException w:name="Table Simple 2" w:semiHidden="1" w:unhideWhenUsed="1"/>
-    <w:lsdException w:name="Table Simple 3" w:semiHidden="1" w:unhideWhenUsed="1"/>
-    <w:lsdException w:name="Table Classic 1" w:semiHidden="1" w:unhideWhenUsed="1"/>
-    <w:lsdException w:name="Table Classic 2" w:semiHidden="1" w:unhideWhenUsed="1"/>
-    <w:lsdException w:name="Table Classic 3" w:semiHidden="1" w:unhideWhenUsed="1"/>
-    <w:lsdException w:name="Table Classic 4" w:semiHidden="1" w:unhideWhenUsed="1"/>
-    <w:lsdException w:name="Table Colorful 1" w:semiHidden="1" w:unhideWhenUsed="1"/>
-    <w:lsdException w:name="Table Colorful 2" w:semiHidden="1" w:unhideWhenUsed="1"/>
-    <w:lsdException w:name="Table Colorful 3" w:semiHidden="1" w:unhideWhenUsed="1"/>
-    <w:lsdException w:name="Table Columns 1" w:semiHidden="1" w:unhideWhenUsed="1"/>
-    <w:lsdException w:name="Table Columns 2" w:semiHidden="1" w:unhideWhenUsed="1"/>
-    <w:lsdException w:name="Table Columns 3" w:semiHidden="1" w:unhideWhenUsed="1"/>
-    <w:lsdException w:name="Table Columns 4" w:semiHidden="1" w:unhideWhenUsed="1"/>
-    <w:lsdException w:name="Table Columns 5" w:semiHidden="1" w:unhideWhenUsed="1"/>
-    <w:lsdException w:name="Table Grid 1" w:semiHidden="1" w:unhideWhenUsed="1"/>
-    <w:lsdException w:name="Table Grid 2" w:semiHidden="1" w:unhideWhenUsed="1"/>
-    <w:lsdException w:name="Table Grid 3" w:semiHidden="1" w:unhideWhenUsed="1"/>
-    <w:lsdException w:name="Table Grid 4" w:semiHidden="1" w:unhideWhenUsed="1"/>
-    <w:lsdException w:name="Table Grid 5" w:semiHidden="1" w:unhideWhenUsed="1"/>
-    <w:lsdException w:name="Table Grid 6" w:semiHidden="1" w:unhideWhenUsed="1"/>
-    <w:lsdException w:name="Table Grid 7" w:semiHidden="1" w:unhideWhenUsed="1"/>
-    <w:lsdException w:name="Table Grid 8" w:semiHidden="1" w:unhideWhenUsed="1"/>
-    <w:lsdException w:name="Table List 1" w:semiHidden="1" w:unhideWhenUsed="1"/>
-    <w:lsdException w:name="Table List 2" w:semiHidden="1" w:unhideWhenUsed="1"/>
-    <w:lsdException w:name="Table List 3" w:semiHidden="1" w:unhideWhenUsed="1"/>
-    <w:lsdException w:name="Table List 4" w:semiHidden="1" w:unhideWhenUsed="1"/>
-    <w:lsdException w:name="Table List 5" w:semiHidden="1" w:unhideWhenUsed="1"/>
-    <w:lsdException w:name="Table List 6" w:semiHidden="1" w:unhideWhenUsed="1"/>
-    <w:lsdException w:name="Table List 7" w:semiHidden="1" w:unhideWhenUsed="1"/>
-    <w:lsdException w:name="Table List 8" w:semiHidden="1" w:unhideWhenUsed="1"/>
-    <w:lsdException w:name="Table 3D effects 1" w:semiHidden="1" w:unhideWhenUsed="1"/>
-    <w:lsdException w:name="Table 3D effects 2" w:semiHidden="1" w:unhideWhenUsed="1"/>
-    <w:lsdException w:name="Table 3D effects 3" w:semiHidden="1" w:unhideWhenUsed="1"/>
-    <w:lsdException w:name="Table Contemporary" w:semiHidden="1" w:unhideWhenUsed="1"/>
-    <w:lsdException w:name="Table Elegant" w:semiHidden="1" w:unhideWhenUsed="1"/>
-    <w:lsdException w:name="Table Professional" w:semiHidden="1" w:unhideWhenUsed="1"/>
-    <w:lsdException w:name="Table Subtle 1" w:semiHidden="1" w:unhideWhenUsed="1"/>
-    <w:lsdException w:name="Table Subtle 2" w:semiHidden="1" w:unhideWhenUsed="1"/>
-    <w:lsdException w:name="Table Web 1" w:semiHidden="1" w:unhideWhenUsed="1"/>
-    <w:lsdException w:name="Table Web 2" w:semiHidden="1" w:unhideWhenUsed="1"/>
-    <w:lsdException w:name="Table Web 3" w:semiHidden="1" w:unhideWhenUsed="1"/>
-    <w:lsdException w:name="Balloon Text" w:semiHidden="1" w:unhideWhenUsed="1"/>
-    <w:lsdException w:name="Table Grid" w:uiPriority="39"/>
-    <w:lsdException w:name="Table Theme" w:semiHidden="1" w:unhideWhenUsed="1"/>
-    <w:lsdException w:name="Placeholder Text" w:semiHidden="1"/>
-    <w:lsdException w:name="No Spacing" w:uiPriority="1" w:qFormat="1"/>
-    <w:lsdException w:name="Light Shading" w:uiPriority="60"/>
-    <w:lsdException w:name="Light List" w:uiPriority="61"/>
-    <w:lsdException w:name="Light Grid" w:uiPriority="62"/>
-    <w:lsdException w:name="Medium Shading 1" w:uiPriority="63"/>
-    <w:lsdException w:name="Medium Shading 2" w:uiPriority="64"/>
-    <w:lsdException w:name="Medium List 1" w:uiPriority="65"/>
-    <w:lsdException w:name="Medium List 2" w:uiPriority="66"/>
-    <w:lsdException w:name="Medium Grid 1" w:uiPriority="67"/>
-    <w:lsdException w:name="Medium Grid 2" w:uiPriority="68"/>
-    <w:lsdException w:name="Medium Grid 3" w:uiPriority="69"/>
-    <w:lsdException w:name="Dark List" w:uiPriority="70"/>
-    <w:lsdException w:name="Colorful Shading" w:uiPriority="71"/>
-    <w:lsdException w:name="Colorful List" w:uiPriority="72"/>
-    <w:lsdException w:name="Colorful Grid" w:uiPriority="73"/>
-    <w:lsdException w:name="Light Shading Accent 1" w:uiPriority="60"/>
-    <w:lsdException w:name="Light List Accent 1" w:uiPriority="61"/>
-    <w:lsdException w:name="Light Grid Accent 1" w:uiPriority="62"/>
-    <w:lsdException w:name="Medium Shading 1 Accent 1" w:uiPriority="63"/>
-    <w:lsdException w:name="Medium Shading 2 Accent 1" w:uiPriority="64"/>
-    <w:lsdException w:name="Medium List 1 Accent 1" w:uiPriority="65"/>
-    <w:lsdException w:name="Revision" w:semiHidden="1"/>
-    <w:lsdException w:name="List Paragraph" w:uiPriority="34" w:qFormat="1"/>
-    <w:lsdException w:name="Quote" w:uiPriority="29" w:qFormat="1"/>
-    <w:lsdException w:name="Intense Quote" w:uiPriority="30" w:qFormat="1"/>
-    <w:lsdException w:name="Medium List 2 Accent 1" w:uiPriority="66"/>
-    <w:lsdException w:name="Medium Grid 1 Accent 1" w:uiPriority="67"/>
-    <w:lsdException w:name="Medium Grid 2 Accent 1" w:uiPriority="68"/>
-    <w:lsdException w:name="Medium Grid 3 Accent 1" w:uiPriority="69"/>
-    <w:lsdException w:name="Dark List Accent 1" w:uiPriority="70"/>
-    <w:lsdException w:name="Colorful Shading Accent 1" w:uiPriority="71"/>
-    <w:lsdException w:name="Colorful List Accent 1" w:uiPriority="72"/>
-    <w:lsdException w:name="Colorful Grid Accent 1" w:uiPriority="73"/>
-    <w:lsdException w:name="Light Shading Accent 2" w:uiPriority="60"/>
-    <w:lsdException w:name="Light List Accent 2" w:uiPriority="61"/>
-    <w:lsdException w:name="Light Grid Accent 2" w:uiPriority="62"/>
-    <w:lsdException w:name="Medium Shading 1 Accent 2" w:uiPriority="63"/>
-    <w:lsdException w:name="Medium Shading 2 Accent 2" w:uiPriority="64"/>
-    <w:lsdException w:name="Medium List 1 Accent 2" w:uiPriority="65"/>
-    <w:lsdException w:name="Medium List 2 Accent 2" w:uiPriority="66"/>
-    <w:lsdException w:name="Medium Grid 1 Accent 2" w:uiPriority="67"/>
-    <w:lsdException w:name="Medium Grid 2 Accent 2" w:uiPriority="68"/>
-    <w:lsdException w:name="Medium Grid 3 Accent 2" w:uiPriority="69"/>
-    <w:lsdException w:name="Dark List Accent 2" w:uiPriority="70"/>
-    <w:lsdException w:name="Colorful Shading Accent 2" w:uiPriority="71"/>
-    <w:lsdException w:name="Colorful List Accent 2" w:uiPriority="72"/>
-    <w:lsdException w:name="Colorful Grid Accent 2" w:uiPriority="73"/>
-    <w:lsdException w:name="Light Shading Accent 3" w:uiPriority="60"/>
-    <w:lsdException w:name="Light List Accent 3" w:uiPriority="61"/>
-    <w:lsdException w:name="Light Grid Accent 3" w:uiPriority="62"/>
-    <w:lsdException w:name="Medium Shading 1 Accent 3" w:uiPriority="63"/>
-    <w:lsdException w:name="Medium Shading 2 Accent 3" w:uiPriority="64"/>
-    <w:lsdException w:name="Medium List 1 Accent 3" w:uiPriority="65"/>
-    <w:lsdException w:name="Medium List 2 Accent 3" w:uiPriority="66"/>
-    <w:lsdException w:name="Medium Grid 1 Accent 3" w:uiPriority="67"/>
-    <w:lsdException w:name="Medium Grid 2 Accent 3" w:uiPriority="68"/>
-    <w:lsdException w:name="Medium Grid 3 Accent 3" w:uiPriority="69"/>
-    <w:lsdException w:name="Dark List Accent 3" w:uiPriority="70"/>
-    <w:lsdException w:name="Colorful Shading Accent 3" w:uiPriority="71"/>
-    <w:lsdException w:name="Colorful List Accent 3" w:uiPriority="72"/>
-    <w:lsdException w:name="Colorful Grid Accent 3" w:uiPriority="73"/>
-    <w:lsdException w:name="Light Shading Accent 4" w:uiPriority="60"/>
-    <w:lsdException w:name="Light List Accent 4" w:uiPriority="61"/>
-    <w:lsdException w:name="Light Grid Accent 4" w:uiPriority="62"/>
-    <w:lsdException w:name="Medium Shading 1 Accent 4" w:uiPriority="63"/>
-    <w:lsdException w:name="Medium Shading 2 Accent 4" w:uiPriority="64"/>
-    <w:lsdException w:name="Medium List 1 Accent 4" w:uiPriority="65"/>
-    <w:lsdException w:name="Medium List 2 Accent 4" w:uiPriority="66"/>
-    <w:lsdException w:name="Medium Grid 1 Accent 4" w:uiPriority="67"/>
-    <w:lsdException w:name="Medium Grid 2 Accent 4" w:uiPriority="68"/>
-    <w:lsdException w:name="Medium Grid 3 Accent 4" w:uiPriority="69"/>
-    <w:lsdException w:name="Dark List Accent 4" w:uiPriority="70"/>
-    <w:lsdException w:name="Colorful Shading Accent 4" w:uiPriority="71"/>
-    <w:lsdException w:name="Colorful List Accent 4" w:uiPriority="72"/>
-    <w:lsdException w:name="Colorful Grid Accent 4" w:uiPriority="73"/>
-    <w:lsdException w:name="Light Shading Accent 5" w:uiPriority="60"/>
-    <w:lsdException w:name="Light List Accent 5" w:uiPriority="61"/>
-    <w:lsdException w:name="Light Grid Accent 5" w:uiPriority="62"/>
-    <w:lsdException w:name="Medium Shading 1 Accent 5" w:uiPriority="63"/>
-    <w:lsdException w:name="Medium Shading 2 Accent 5" w:uiPriority="64"/>
-    <w:lsdException w:name="Medium List 1 Accent 5" w:uiPriority="65"/>
-    <w:lsdException w:name="Medium List 2 Accent 5" w:uiPriority="66"/>
-    <w:lsdException w:name="Medium Grid 1 Accent 5" w:uiPriority="67"/>
-    <w:lsdException w:name="Medium Grid 2 Accent 5" w:uiPriority="68"/>
-    <w:lsdException w:name="Medium Grid 3 Accent 5" w:uiPriority="69"/>
-    <w:lsdException w:name="Dark List Accent 5" w:uiPriority="70"/>
-    <w:lsdException w:name="Colorful Shading Accent 5" w:uiPriority="71"/>
-    <w:lsdException w:name="Colorful List Accent 5" w:uiPriority="72"/>
-    <w:lsdException w:name="Colorful Grid Accent 5" w:uiPriority="73"/>
-    <w:lsdException w:name="Light Shading Accent 6" w:uiPriority="60"/>
-    <w:lsdException w:name="Light List Accent 6" w:uiPriority="61"/>
-    <w:lsdException w:name="Light Grid Accent 6" w:uiPriority="62"/>
-    <w:lsdException w:name="Medium Shading 1 Accent 6" w:uiPriority="63"/>
-    <w:lsdException w:name="Medium Shading 2 Accent 6" w:uiPriority="64"/>
-    <w:lsdException w:name="Medium List 1 Accent 6" w:uiPriority="65"/>
-    <w:lsdException w:name="Medium List 2 Accent 6" w:uiPriority="66"/>
-    <w:lsdException w:name="Medium Grid 1 Accent 6" w:uiPriority="67"/>
-    <w:lsdException w:name="Medium Grid 2 Accent 6" w:uiPriority="68"/>
-    <w:lsdException w:name="Medium Grid 3 Accent 6" w:uiPriority="69"/>
-    <w:lsdException w:name="Dark List Accent 6" w:uiPriority="70"/>
-    <w:lsdException w:name="Colorful Shading Accent 6" w:uiPriority="71"/>
-    <w:lsdException w:name="Colorful List Accent 6" w:uiPriority="72"/>
-    <w:lsdException w:name="Colorful Grid Accent 6" w:uiPriority="73"/>
-    <w:lsdException w:name="Subtle Emphasis" w:uiPriority="19" w:qFormat="1"/>
-    <w:lsdException w:name="Intense Emphasis" w:uiPriority="21" w:qFormat="1"/>
-    <w:lsdException w:name="Subtle Reference" w:uiPriority="31" w:qFormat="1"/>
-    <w:lsdException w:name="Intense Reference" w:uiPriority="32" w:qFormat="1"/>
-    <w:lsdException w:name="Book Title" w:uiPriority="33" w:qFormat="1"/>
-    <w:lsdException w:name="Bibliography" w:semiHidden="1" w:uiPriority="37" w:unhideWhenUsed="1"/>
-    <w:lsdException w:name="TOC Heading" w:semiHidden="1" w:uiPriority="39" w:unhideWhenUsed="1" w:qFormat="1"/>
-    <w:lsdException w:name="Plain Table 1" w:uiPriority="41"/>
-    <w:lsdException w:name="Plain Table 2" w:uiPriority="42"/>
-    <w:lsdException w:name="Plain Table 3" w:uiPriority="43"/>
-    <w:lsdException w:name="Plain Table 4" w:uiPriority="44"/>
-    <w:lsdException w:name="Plain Table 5" w:uiPriority="45"/>
-    <w:lsdException w:name="Grid Table Light" w:uiPriority="40"/>
-    <w:lsdException w:name="Grid Table 1 Light" w:uiPriority="46"/>
-    <w:lsdException w:name="Grid Table 2" w:uiPriority="47"/>
-    <w:lsdException w:name="Grid Table 3" w:uiPriority="48"/>
-    <w:lsdException w:name="Grid Table 4" w:uiPriority="49"/>
-    <w:lsdException w:name="Grid Table 5 Dark" w:uiPriority="50"/>
-    <w:lsdException w:name="Grid Table 6 Colorful" w:uiPriority="51"/>
-    <w:lsdException w:name="Grid Table 7 Colorful" w:uiPriority="52"/>
-    <w:lsdException w:name="Grid Table 1 Light Accent 1" w:uiPriority="46"/>
-    <w:lsdException w:name="Grid Table 2 Accent 1" w:uiPriority="47"/>
-    <w:lsdException w:name="Grid Table 3 Accent 1" w:uiPriority="48"/>
-    <w:lsdException w:name="Grid Table 4 Accent 1" w:uiPriority="49"/>
-    <w:lsdException w:name="Grid Table 5 Dark Accent 1" w:uiPriority="50"/>
-    <w:lsdException w:name="Grid Table 6 Colorful Accent 1" w:uiPriority="51"/>
-    <w:lsdException w:name="Grid Table 7 Colorful Accent 1" w:uiPriority="52"/>
-    <w:lsdException w:name="Grid Table 1 Light Accent 2" w:uiPriority="46"/>
-    <w:lsdException w:name="Grid Table 2 Accent 2" w:uiPriority="47"/>
-    <w:lsdException w:name="Grid Table 3 Accent 2" w:uiPriority="48"/>
-    <w:lsdException w:name="Grid Table 4 Accent 2" w:uiPriority="49"/>
-    <w:lsdException w:name="Grid Table 5 Dark Accent 2" w:uiPriority="50"/>
-    <w:lsdException w:name="Grid Table 6 Colorful Accent 2" w:uiPriority="51"/>
-    <w:lsdException w:name="Grid Table 7 Colorful Accent 2" w:uiPriority="52"/>
-    <w:lsdException w:name="Grid Table 1 Light Accent 3" w:uiPriority="46"/>
-    <w:lsdException w:name="Grid Table 2 Accent 3" w:uiPriority="47"/>
-    <w:lsdException w:name="Grid Table 3 Accent 3" w:uiPriority="48"/>
-    <w:lsdException w:name="Grid Table 4 Accent 3" w:uiPriority="49"/>
-    <w:lsdException w:name="Grid Table 5 Dark Accent 3" w:uiPriority="50"/>
-    <w:lsdException w:name="Grid Table 6 Colorful Accent 3" w:uiPriority="51"/>
-    <w:lsdException w:name="Grid Table 7 Colorful Accent 3" w:uiPriority="52"/>
-    <w:lsdException w:name="Grid Table 1 Light Accent 4" w:uiPriority="46"/>
-    <w:lsdException w:name="Grid Table 2 Accent 4" w:uiPriority="47"/>
-    <w:lsdException w:name="Grid Table 3 Accent 4" w:uiPriority="48"/>
-    <w:lsdException w:name="Grid Table 4 Accent 4" w:uiPriority="49"/>
-    <w:lsdException w:name="Grid Table 5 Dark Accent 4" w:uiPriority="50"/>
-    <w:lsdException w:name="Grid Table 6 Colorful Accent 4" w:uiPriority="51"/>
-    <w:lsdException w:name="Grid Table 7 Colorful Accent 4" w:uiPriority="52"/>
-    <w:lsdException w:name="Grid Table 1 Light Accent 5" w:uiPriority="46"/>
-    <w:lsdException w:name="Grid Table 2 Accent 5" w:uiPriority="47"/>
-    <w:lsdException w:name="Grid Table 3 Accent 5" w:uiPriority="48"/>
-    <w:lsdException w:name="Grid Table 4 Accent 5" w:uiPriority="49"/>
-    <w:lsdException w:name="Grid Table 5 Dark Accent 5" w:uiPriority="50"/>
-    <w:lsdException w:name="Grid Table 6 Colorful Accent 5" w:uiPriority="51"/>
-    <w:lsdException w:name="Grid Table 7 Colorful Accent 5" w:uiPriority="52"/>
-    <w:lsdException w:name="Grid Table 1 Light Accent 6" w:uiPriority="46"/>
-    <w:lsdException w:name="Grid Table 2 Accent 6" w:uiPriority="47"/>
-    <w:lsdException w:name="Grid Table 3 Accent 6" w:uiPriority="48"/>
-    <w:lsdException w:name="Grid Table 4 Accent 6" w:uiPriority="49"/>
-    <w:lsdException w:name="Grid Table 5 Dark Accent 6" w:uiPriority="50"/>
-    <w:lsdException w:name="Grid Table 6 Colorful Accent 6" w:uiPriority="51"/>
-    <w:lsdException w:name="Grid Table 7 Colorful Accent 6" w:uiPriority="52"/>
-    <w:lsdException w:name="List Table 1 Light" w:uiPriority="46"/>
-    <w:lsdException w:name="List Table 2" w:uiPriority="47"/>
-    <w:lsdException w:name="List Table 3" w:uiPriority="48"/>
-    <w:lsdException w:name="List Table 4" w:uiPriority="49"/>
-    <w:lsdException w:name="List Table 5 Dark" w:uiPriority="50"/>
-    <w:lsdException w:name="List Table 6 Colorful" w:uiPriority="51"/>
-    <w:lsdException w:name="List Table 7 Colorful" w:uiPriority="52"/>
-    <w:lsdException w:name="List Table 1 Light Accent 1" w:uiPriority="46"/>
-    <w:lsdException w:name="List Table 2 Accent 1" w:uiPriority="47"/>
-    <w:lsdException w:name="List Table 3 Accent 1" w:uiPriority="48"/>
-    <w:lsdException w:name="List Table 4 Accent 1" w:uiPriority="49"/>
-    <w:lsdException w:name="List Table 5 Dark Accent 1" w:uiPriority="50"/>
-    <w:lsdException w:name="List Table 6 Colorful Accent 1" w:uiPriority="51"/>
-    <w:lsdException w:name="List Table 7 Colorful Accent 1" w:uiPriority="52"/>
-    <w:lsdException w:name="List Table 1 Light Accent 2" w:uiPriority="46"/>
-    <w:lsdException w:name="List Table 2 Accent 2" w:uiPriority="47"/>
-    <w:lsdException w:name="List Table 3 Accent 2" w:uiPriority="48"/>
-    <w:lsdException w:name="List Table 4 Accent 2" w:uiPriority="49"/>
-    <w:lsdException w:name="List Table 5 Dark Accent 2" w:uiPriority="50"/>
-    <w:lsdException w:name="List Table 6 Colorful Accent 2" w:uiPriority="51"/>
-    <w:lsdException w:name="List Table 7 Colorful Accent 2" w:uiPriority="52"/>
-    <w:lsdException w:name="List Table 1 Light Accent 3" w:uiPriority="46"/>
-    <w:lsdException w:name="List Table 2 Accent 3" w:uiPriority="47"/>
-    <w:lsdException w:name="List Table 3 Accent 3" w:uiPriority="48"/>
-    <w:lsdException w:name="List Table 4 Accent 3" w:uiPriority="49"/>
-    <w:lsdException w:name="List Table 5 Dark Accent 3" w:uiPriority="50"/>
-    <w:lsdException w:name="List Table 6 Colorful Accent 3" w:uiPriority="51"/>
-    <w:lsdException w:name="List Table 7 Colorful Accent 3" w:uiPriority="52"/>
-    <w:lsdException w:name="List Table 1 Light Accent 4" w:uiPriority="46"/>
-    <w:lsdException w:name="List Table 2 Accent 4" w:uiPriority="47"/>
-    <w:lsdException w:name="List Table 3 Accent 4" w:uiPriority="48"/>
-    <w:lsdException w:name="List Table 4 Accent 4" w:uiPriority="49"/>
-    <w:lsdException w:name="List Table 5 Dark Accent 4" w:uiPriority="50"/>
-    <w:lsdException w:name="List Table 6 Colorful Accent 4" w:uiPriority="51"/>
-    <w:lsdException w:name="List Table 7 Colorful Accent 4" w:uiPriority="52"/>
-    <w:lsdException w:name="List Table 1 Light Accent 5" w:uiPriority="46"/>
-    <w:lsdException w:name="List Table 2 Accent 5" w:uiPriority="47"/>
-    <w:lsdException w:name="List Table 3 Accent 5" w:uiPriority="48"/>
-    <w:lsdException w:name="List Table 4 Accent 5" w:uiPriority="49"/>
-    <w:lsdException w:name="List Table 5 Dark Accent 5" w:uiPriority="50"/>
-    <w:lsdException w:name="List Table 6 Colorful Accent 5" w:uiPriority="51"/>
-    <w:lsdException w:name="List Table 7 Colorful Accent 5" w:uiPriority="52"/>
-    <w:lsdException w:name="List Table 1 Light Accent 6" w:uiPriority="46"/>
-    <w:lsdException w:name="List Table 2 Accent 6" w:uiPriority="47"/>
-    <w:lsdException w:name="List Table 3 Accent 6" w:uiPriority="48"/>
-    <w:lsdException w:name="List Table 4 Accent 6" w:uiPriority="49"/>
-    <w:lsdException w:name="List Table 5 Dark Accent 6" w:uiPriority="50"/>
-    <w:lsdException w:name="List Table 6 Colorful Accent 6" w:uiPriority="51"/>
-    <w:lsdException w:name="List Table 7 Colorful Accent 6" w:uiPriority="52"/>
+  <w:latentStyles w:defLockedState="0" w:defUIPriority="99" w:defSemiHidden="1" w:defUnhideWhenUsed="1" w:defQFormat="0" w:count="267">
+    <w:lsdException w:name="Normal" w:semiHidden="0" w:uiPriority="0" w:unhideWhenUsed="0"/>
+    <w:lsdException w:name="heading 1" w:semiHidden="0" w:uiPriority="9" w:unhideWhenUsed="0" w:qFormat="1"/>
+    <w:lsdException w:name="heading 2" w:uiPriority="9" w:qFormat="1"/>
+    <w:lsdException w:name="heading 3" w:uiPriority="9" w:qFormat="1"/>
+    <w:lsdException w:name="heading 4" w:uiPriority="9" w:qFormat="1"/>
+    <w:lsdException w:name="heading 5" w:uiPriority="9" w:qFormat="1"/>
+    <w:lsdException w:name="heading 6" w:uiPriority="9" w:qFormat="1"/>
+    <w:lsdException w:name="heading 7" w:uiPriority="9" w:qFormat="1"/>
+    <w:lsdException w:name="heading 8" w:uiPriority="9" w:qFormat="1"/>
+    <w:lsdException w:name="heading 9" w:uiPriority="9" w:qFormat="1"/>
+    <w:lsdException w:name="toc 1" w:uiPriority="39"/>
+    <w:lsdException w:name="toc 2" w:uiPriority="39"/>
+    <w:lsdException w:name="toc 3" w:uiPriority="39"/>
+    <w:lsdException w:name="toc 4" w:uiPriority="39"/>
+    <w:lsdException w:name="toc 5" w:uiPriority="39"/>
+    <w:lsdException w:name="toc 6" w:uiPriority="39"/>
+    <w:lsdException w:name="toc 7" w:uiPriority="39"/>
+    <w:lsdException w:name="toc 8" w:uiPriority="39"/>
+    <w:lsdException w:name="toc 9" w:uiPriority="39"/>
+    <w:lsdException w:name="caption" w:uiPriority="35" w:qFormat="1"/>
+    <w:lsdException w:name="Title" w:semiHidden="0" w:uiPriority="10" w:unhideWhenUsed="0" w:qFormat="1"/>
+    <w:lsdException w:name="Default Paragraph Font" w:uiPriority="1"/>
+    <w:lsdException w:name="Subtitle" w:semiHidden="0" w:uiPriority="11" w:unhideWhenUsed="0" w:qFormat="1"/>
+    <w:lsdException w:name="Strong" w:semiHidden="0" w:uiPriority="22" w:unhideWhenUsed="0" w:qFormat="1"/>
+    <w:lsdException w:name="Emphasis" w:semiHidden="0" w:uiPriority="20" w:unhideWhenUsed="0" w:qFormat="1"/>
+    <w:lsdException w:name="Table Grid" w:semiHidden="0" w:uiPriority="39" w:unhideWhenUsed="0"/>
+    <w:lsdException w:name="Placeholder Text" w:unhideWhenUsed="0"/>
+    <w:lsdException w:name="No Spacing" w:semiHidden="0" w:uiPriority="1" w:unhideWhenUsed="0" w:qFormat="1"/>
+    <w:lsdException w:name="Light Shading" w:semiHidden="0" w:uiPriority="60" w:unhideWhenUsed="0"/>
+    <w:lsdException w:name="Light List" w:semiHidden="0" w:uiPriority="61" w:unhideWhenUsed="0"/>
+    <w:lsdException w:name="Light Grid" w:semiHidden="0" w:uiPriority="62" w:unhideWhenUsed="0"/>
+    <w:lsdException w:name="Medium Shading 1" w:semiHidden="0" w:uiPriority="63" w:unhideWhenUsed="0"/>
+    <w:lsdException w:name="Medium Shading 2" w:semiHidden="0" w:uiPriority="64" w:unhideWhenUsed="0"/>
+    <w:lsdException w:name="Medium List 1" w:semiHidden="0" w:uiPriority="65" w:unhideWhenUsed="0"/>
+    <w:lsdException w:name="Medium List 2" w:semiHidden="0" w:uiPriority="66" w:unhideWhenUsed="0"/>
+    <w:lsdException w:name="Medium Grid 1" w:semiHidden="0" w:uiPriority="67" w:unhideWhenUsed="0"/>
+    <w:lsdException w:name="Medium Grid 2" w:semiHidden="0" w:uiPriority="68" w:unhideWhenUsed="0"/>
+    <w:lsdException w:name="Medium Grid 3" w:semiHidden="0" w:uiPriority="69" w:unhideWhenUsed="0"/>
+    <w:lsdException w:name="Dark List" w:semiHidden="0" w:uiPriority="70" w:unhideWhenUsed="0"/>
+    <w:lsdException w:name="Colorful Shading" w:semiHidden="0" w:uiPriority="71" w:unhideWhenUsed="0"/>
+    <w:lsdException w:name="Colorful List" w:semiHidden="0" w:uiPriority="72" w:unhideWhenUsed="0"/>
+    <w:lsdException w:name="Colorful Grid" w:semiHidden="0" w:uiPriority="73" w:unhideWhenUsed="0"/>
+    <w:lsdException w:name="Light Shading Accent 1" w:semiHidden="0" w:uiPriority="60" w:unhideWhenUsed="0"/>
+    <w:lsdException w:name="Light List Accent 1" w:semiHidden="0" w:uiPriority="61" w:unhideWhenUsed="0"/>
+    <w:lsdException w:name="Light Grid Accent 1" w:semiHidden="0" w:uiPriority="62" w:unhideWhenUsed="0"/>
+    <w:lsdException w:name="Medium Shading 1 Accent 1" w:semiHidden="0" w:uiPriority="63" w:unhideWhenUsed="0"/>
+    <w:lsdException w:name="Medium Shading 2 Accent 1" w:semiHidden="0" w:uiPriority="64" w:unhideWhenUsed="0"/>
+    <w:lsdException w:name="Medium List 1 Accent 1" w:semiHidden="0" w:uiPriority="65" w:unhideWhenUsed="0"/>
+    <w:lsdException w:name="Revision" w:unhideWhenUsed="0"/>
+    <w:lsdException w:name="List Paragraph" w:semiHidden="0" w:uiPriority="34" w:unhideWhenUsed="0" w:qFormat="1"/>
+    <w:lsdException w:name="Quote" w:semiHidden="0" w:uiPriority="29" w:unhideWhenUsed="0" w:qFormat="1"/>
+    <w:lsdException w:name="Intense Quote" w:semiHidden="0" w:uiPriority="30" w:unhideWhenUsed="0" w:qFormat="1"/>
+    <w:lsdException w:name="Medium List 2 Accent 1" w:semiHidden="0" w:uiPriority="66" w:unhideWhenUsed="0"/>
+    <w:lsdException w:name="Medium Grid 1 Accent 1" w:semiHidden="0" w:uiPriority="67" w:unhideWhenUsed="0"/>
+    <w:lsdException w:name="Medium Grid 2 Accent 1" w:semiHidden="0" w:uiPriority="68" w:unhideWhenUsed="0"/>
+    <w:lsdException w:name="Medium Grid 3 Accent 1" w:semiHidden="0" w:uiPriority="69" w:unhideWhenUsed="0"/>
+    <w:lsdException w:name="Dark List Accent 1" w:semiHidden="0" w:uiPriority="70" w:unhideWhenUsed="0"/>
+    <w:lsdException w:name="Colorful Shading Accent 1" w:semiHidden="0" w:uiPriority="71" w:unhideWhenUsed="0"/>
+    <w:lsdException w:name="Colorful List Accent 1" w:semiHidden="0" w:uiPriority="72" w:unhideWhenUsed="0"/>
+    <w:lsdException w:name="Colorful Grid Accent 1" w:semiHidden="0" w:uiPriority="73" w:unhideWhenUsed="0"/>
+    <w:lsdException w:name="Light Shading Accent 2" w:semiHidden="0" w:uiPriority="60" w:unhideWhenUsed="0"/>
+    <w:lsdException w:name="Light List Accent 2" w:semiHidden="0" w:uiPriority="61" w:unhideWhenUsed="0"/>
+    <w:lsdException w:name="Light Grid Accent 2" w:semiHidden="0" w:uiPriority="62" w:unhideWhenUsed="0"/>
+    <w:lsdException w:name="Medium Shading 1 Accent 2" w:semiHidden="0" w:uiPriority="63" w:unhideWhenUsed="0"/>
+    <w:lsdException w:name="Medium Shading 2 Accent 2" w:semiHidden="0" w:uiPriority="64" w:unhideWhenUsed="0"/>
+    <w:lsdException w:name="Medium List 1 Accent 2" w:semiHidden="0" w:uiPriority="65" w:unhideWhenUsed="0"/>
+    <w:lsdException w:name="Medium List 2 Accent 2" w:semiHidden="0" w:uiPriority="66" w:unhideWhenUsed="0"/>
+    <w:lsdException w:name="Medium Grid 1 Accent 2" w:semiHidden="0" w:uiPriority="67" w:unhideWhenUsed="0"/>
+    <w:lsdException w:name="Medium Grid 2 Accent 2" w:semiHidden="0" w:uiPriority="68" w:unhideWhenUsed="0"/>
+    <w:lsdException w:name="Medium Grid 3 Accent 2" w:semiHidden="0" w:uiPriority="69" w:unhideWhenUsed="0"/>
+    <w:lsdException w:name="Dark List Accent 2" w:semiHidden="0" w:uiPriority="70" w:unhideWhenUsed="0"/>
+    <w:lsdException w:name="Colorful Shading Accent 2" w:semiHidden="0" w:uiPriority="71" w:unhideWhenUsed="0"/>
+    <w:lsdException w:name="Colorful List Accent 2" w:semiHidden="0" w:uiPriority="72" w:unhideWhenUsed="0"/>
+    <w:lsdException w:name="Colorful Grid Accent 2" w:semiHidden="0" w:uiPriority="73" w:unhideWhenUsed="0"/>
+    <w:lsdException w:name="Light Shading Accent 3" w:semiHidden="0" w:uiPriority="60" w:unhideWhenUsed="0"/>
+    <w:lsdException w:name="Light List Accent 3" w:semiHidden="0" w:uiPriority="61" w:unhideWhenUsed="0"/>
+    <w:lsdException w:name="Light Grid Accent 3" w:semiHidden="0" w:uiPriority="62" w:unhideWhenUsed="0"/>
+    <w:lsdException w:name="Medium Shading 1 Accent 3" w:semiHidden="0" w:uiPriority="63" w:unhideWhenUsed="0"/>
+    <w:lsdException w:name="Medium Shading 2 Accent 3" w:semiHidden="0" w:uiPriority="64" w:unhideWhenUsed="0"/>
+    <w:lsdException w:name="Medium List 1 Accent 3" w:semiHidden="0" w:uiPriority="65" w:unhideWhenUsed="0"/>
+    <w:lsdException w:name="Medium List 2 Accent 3" w:semiHidden="0" w:uiPriority="66" w:unhideWhenUsed="0"/>
+    <w:lsdException w:name="Medium Grid 1 Accent 3" w:semiHidden="0" w:uiPriority="67" w:unhideWhenUsed="0"/>
+    <w:lsdException w:name="Medium Grid 2 Accent 3" w:semiHidden="0" w:uiPriority="68" w:unhideWhenUsed="0"/>
+    <w:lsdException w:name="Medium Grid 3 Accent 3" w:semiHidden="0" w:uiPriority="69" w:unhideWhenUsed="0"/>
+    <w:lsdException w:name="Dark List Accent 3" w:semiHidden="0" w:uiPriority="70" w:unhideWhenUsed="0"/>
+    <w:lsdException w:name="Colorful Shading Accent 3" w:semiHidden="0" w:uiPriority="71" w:unhideWhenUsed="0"/>
+    <w:lsdException w:name="Colorful List Accent 3" w:semiHidden="0" w:uiPriority="72" w:unhideWhenUsed="0"/>
+    <w:lsdException w:name="Colorful Grid Accent 3" w:semiHidden="0" w:uiPriority="73" w:unhideWhenUsed="0"/>
+    <w:lsdException w:name="Light Shading Accent 4" w:semiHidden="0" w:uiPriority="60" w:unhideWhenUsed="0"/>
+    <w:lsdException w:name="Light List Accent 4" w:semiHidden="0" w:uiPriority="61" w:unhideWhenUsed="0"/>
+    <w:lsdException w:name="Light Grid Accent 4" w:semiHidden="0" w:uiPriority="62" w:unhideWhenUsed="0"/>
+    <w:lsdException w:name="Medium Shading 1 Accent 4" w:semiHidden="0" w:uiPriority="63" w:unhideWhenUsed="0"/>
+    <w:lsdException w:name="Medium Shading 2 Accent 4" w:semiHidden="0" w:uiPriority="64" w:unhideWhenUsed="0"/>
+    <w:lsdException w:name="Medium List 1 Accent 4" w:semiHidden="0" w:uiPriority="65" w:unhideWhenUsed="0"/>
+    <w:lsdException w:name="Medium List 2 Accent 4" w:semiHidden="0" w:uiPriority="66" w:unhideWhenUsed="0"/>
+    <w:lsdException w:name="Medium Grid 1 Accent 4" w:semiHidden="0" w:uiPriority="67" w:unhideWhenUsed="0"/>
+    <w:lsdException w:name="Medium Grid 2 Accent 4" w:semiHidden="0" w:uiPriority="68" w:unhideWhenUsed="0"/>
+    <w:lsdException w:name="Medium Grid 3 Accent 4" w:semiHidden="0" w:uiPriority="69" w:unhideWhenUsed="0"/>
+    <w:lsdException w:name="Dark List Accent 4" w:semiHidden="0" w:uiPriority="70" w:unhideWhenUsed="0"/>
+    <w:lsdException w:name="Colorful Shading Accent 4" w:semiHidden="0" w:uiPriority="71" w:unhideWhenUsed="0"/>
+    <w:lsdException w:name="Colorful List Accent 4" w:semiHidden="0" w:uiPriority="72" w:unhideWhenUsed="0"/>
+    <w:lsdException w:name="Colorful Grid Accent 4" w:semiHidden="0" w:uiPriority="73" w:unhideWhenUsed="0"/>
+    <w:lsdException w:name="Light Shading Accent 5" w:semiHidden="0" w:uiPriority="60" w:unhideWhenUsed="0"/>
+    <w:lsdException w:name="Light List Accent 5" w:semiHidden="0" w:uiPriority="61" w:unhideWhenUsed="0"/>
+    <w:lsdException w:name="Light Grid Accent 5" w:semiHidden="0" w:uiPriority="62" w:unhideWhenUsed="0"/>
+    <w:lsdException w:name="Medium Shading 1 Accent 5" w:semiHidden="0" w:uiPriority="63" w:unhideWhenUsed="0"/>
+    <w:lsdException w:name="Medium Shading 2 Accent 5" w:semiHidden="0" w:uiPriority="64" w:unhideWhenUsed="0"/>
+    <w:lsdException w:name="Medium List 1 Accent 5" w:semiHidden="0" w:uiPriority="65" w:unhideWhenUsed="0"/>
+    <w:lsdException w:name="Medium List 2 Accent 5" w:semiHidden="0" w:uiPriority="66" w:unhideWhenUsed="0"/>
+    <w:lsdException w:name="Medium Grid 1 Accent 5" w:semiHidden="0" w:uiPriority="67" w:unhideWhenUsed="0"/>
+    <w:lsdException w:name="Medium Grid 2 Accent 5" w:semiHidden="0" w:uiPriority="68" w:unhideWhenUsed="0"/>
+    <w:lsdException w:name="Medium Grid 3 Accent 5" w:semiHidden="0" w:uiPriority="69" w:unhideWhenUsed="0"/>
+    <w:lsdException w:name="Dark List Accent 5" w:semiHidden="0" w:uiPriority="70" w:unhideWhenUsed="0"/>
+    <w:lsdException w:name="Colorful Shading Accent 5" w:semiHidden="0" w:uiPriority="71" w:unhideWhenUsed="0"/>
+    <w:lsdException w:name="Colorful List Accent 5" w:semiHidden="0" w:uiPriority="72" w:unhideWhenUsed="0"/>
+    <w:lsdException w:name="Colorful Grid Accent 5" w:semiHidden="0" w:uiPriority="73" w:unhideWhenUsed="0"/>
+    <w:lsdException w:name="Light Shading Accent 6" w:semiHidden="0" w:uiPriority="60" w:unhideWhenUsed="0"/>
+    <w:lsdException w:name="Light List Accent 6" w:semiHidden="0" w:uiPriority="61" w:unhideWhenUsed="0"/>
+    <w:lsdException w:name="Light Grid Accent 6" w:semiHidden="0" w:uiPriority="62" w:unhideWhenUsed="0"/>
+    <w:lsdException w:name="Medium Shading 1 Accent 6" w:semiHidden="0" w:uiPriority="63" w:unhideWhenUsed="0"/>
+    <w:lsdException w:name="Medium Shading 2 Accent 6" w:semiHidden="0" w:uiPriority="64" w:unhideWhenUsed="0"/>
+    <w:lsdException w:name="Medium List 1 Accent 6" w:semiHidden="0" w:uiPriority="65" w:unhideWhenUsed="0"/>
+    <w:lsdException w:name="Medium List 2 Accent 6" w:semiHidden="0" w:uiPriority="66" w:unhideWhenUsed="0"/>
+    <w:lsdException w:name="Medium Grid 1 Accent 6" w:semiHidden="0" w:uiPriority="67" w:unhideWhenUsed="0"/>
+    <w:lsdException w:name="Medium Grid 2 Accent 6" w:semiHidden="0" w:uiPriority="68" w:unhideWhenUsed="0"/>
+    <w:lsdException w:name="Medium Grid 3 Accent 6" w:semiHidden="0" w:uiPriority="69" w:unhideWhenUsed="0"/>
+    <w:lsdException w:name="Dark List Accent 6" w:semiHidden="0" w:uiPriority="70" w:unhideWhenUsed="0"/>
+    <w:lsdException w:name="Colorful Shading Accent 6" w:semiHidden="0" w:uiPriority="71" w:unhideWhenUsed="0"/>
+    <w:lsdException w:name="Colorful List Accent 6" w:semiHidden="0" w:uiPriority="72" w:unhideWhenUsed="0"/>
+    <w:lsdException w:name="Colorful Grid Accent 6" w:semiHidden="0" w:uiPriority="73" w:unhideWhenUsed="0"/>
+    <w:lsdException w:name="Subtle Emphasis" w:semiHidden="0" w:uiPriority="19" w:unhideWhenUsed="0" w:qFormat="1"/>
+    <w:lsdException w:name="Intense Emphasis" w:semiHidden="0" w:uiPriority="21" w:unhideWhenUsed="0" w:qFormat="1"/>
+    <w:lsdException w:name="Subtle Reference" w:semiHidden="0" w:uiPriority="31" w:unhideWhenUsed="0" w:qFormat="1"/>
+    <w:lsdException w:name="Intense Reference" w:semiHidden="0" w:uiPriority="32" w:unhideWhenUsed="0" w:qFormat="1"/>
+    <w:lsdException w:name="Book Title" w:semiHidden="0" w:uiPriority="33" w:unhideWhenUsed="0" w:qFormat="1"/>
+    <w:lsdException w:name="Bibliography" w:uiPriority="37"/>
+    <w:lsdException w:name="TOC Heading" w:uiPriority="39" w:qFormat="1"/>
+  </w:latentStyles>
+  <w:style w:type="paragraph" w:default="1" w:styleId="Normal">
+    <w:name w:val="Normal"/>
+    <w:rsid w:val="00D046EA"/>
+    <w:pPr>
+      <w:spacing w:after="0" w:line="480" w:lineRule="auto"/>
+    </w:pPr>
+    <w:rPr>
+      <w:rFonts w:ascii="Times New Roman" w:hAnsi="Times New Roman"/>
+      <w:sz w:val="24"/>
+      <w:szCs w:val="24"/>
+    </w:rPr>
+  </w:style>
+  <w:style w:type="paragraph" w:styleId="Heading1">
+    <w:name w:val="heading 1"/>
+    <w:basedOn w:val="Normal"/>
+    <w:next w:val="Normal"/>
+    <w:link w:val="Heading1Char"/>
+    <w:autoRedefine/>
+    <w:uiPriority w:val="9"/>
+    <w:qFormat/>
+    <w:rsid w:val="00BE77C4"/>
+    <w:pPr>
+      <w:keepNext/>
+      <w:keepLines/>
+      <w:jc w:val="center"/>
+      <w:outlineLvl w:val="0"/>
+    </w:pPr>
+    <w:rPr>
+      <w:rFonts w:eastAsiaTheme="majorEastAsia" w:cstheme="majorBidi"/>
+      <w:b/>
+      <w:bCs/>
+      <w:szCs w:val="32"/>
+    </w:rPr>
+  </w:style>
+  <w:style w:type="paragraph" w:styleId="Heading2">
+    <w:name w:val="heading 2"/>
+    <w:basedOn w:val="Normal"/>
+    <w:next w:val="Normal"/>
+    <w:link w:val="Heading2Char"/>
+    <w:autoRedefine/>
+    <w:uiPriority w:val="9"/>
+    <w:unhideWhenUsed/>
+    <w:qFormat/>
+    <w:rsid w:val="00BE77C4"/>
+    <w:pPr>
+      <w:keepNext/>
+      <w:keepLines/>
+      <w:outlineLvl w:val="1"/>
+    </w:pPr>
+    <w:rPr>
+      <w:rFonts w:eastAsiaTheme="majorEastAsia" w:cstheme="majorBidi"/>
+      <w:b/>
+      <w:bCs/>
+      <w:szCs w:val="32"/>
+    </w:rPr>
+  </w:style>
+  <w:style w:type="paragraph" w:styleId="Heading3">
+    <w:name w:val="heading 3"/>
+    <w:basedOn w:val="Normal"/>
+    <w:next w:val="Normal"/>
+    <w:link w:val="Heading3Char"/>
+    <w:autoRedefine/>
+    <w:uiPriority w:val="9"/>
+    <w:unhideWhenUsed/>
+    <w:qFormat/>
+    <w:rsid w:val="00BE77C4"/>
+    <w:pPr>
+      <w:keepNext/>
+      <w:keepLines/>
+      <w:outlineLvl w:val="2"/>
+    </w:pPr>
+    <w:rPr>
+      <w:rFonts w:eastAsiaTheme="majorEastAsia" w:cstheme="majorBidi"/>
+      <w:b/>
+      <w:bCs/>
+      <w:szCs w:val="28"/>
+    </w:rPr>
+  </w:style>
+  <w:style w:type="paragraph" w:styleId="Heading4">
+    <w:name w:val="heading 4"/>
+    <w:basedOn w:val="Normal"/>
+    <w:next w:val="Normal"/>
+    <w:link w:val="Heading4Char"/>
+    <w:autoRedefine/>
+    <w:uiPriority w:val="9"/>
+    <w:unhideWhenUsed/>
+    <w:qFormat/>
+    <w:rsid w:val="00BE77C4"/>
+    <w:pPr>
+      <w:keepNext/>
+      <w:keepLines/>
+      <w:outlineLvl w:val="3"/>
+    </w:pPr>
+    <w:rPr>
+      <w:rFonts w:eastAsiaTheme="majorEastAsia" w:cstheme="majorBidi"/>
+      <w:b/>
+      <w:bCs/>
+      <w:i/>
+    </w:rPr>
+  </w:style>
+  <w:style w:type="paragraph" w:styleId="Heading5">
+    <w:name w:val="heading 5"/>
+    <w:basedOn w:val="Normal"/>
+    <w:next w:val="Normal"/>
+    <w:link w:val="Heading5Char"/>
+    <w:autoRedefine/>
+    <w:uiPriority w:val="9"/>
+    <w:unhideWhenUsed/>
+    <w:qFormat/>
+    <w:rsid w:val="00BE77C4"/>
+    <w:pPr>
+      <w:keepNext/>
+      <w:keepLines/>
+      <w:outlineLvl w:val="4"/>
+    </w:pPr>
+    <w:rPr>
+      <w:rFonts w:eastAsiaTheme="majorEastAsia" w:cstheme="majorBidi"/>
+      <w:i/>
+      <w:iCs/>
+    </w:rPr>
+  </w:style>
+  <w:style w:type="character" w:default="1" w:styleId="DefaultParagraphFont">
+    <w:name w:val="Default Paragraph Font"/>
+    <w:uiPriority w:val="1"/>
+    <w:semiHidden/>
+    <w:unhideWhenUsed/>
+  </w:style>
+  <w:style w:type="table" w:default="1" w:styleId="TableNormal">
+    <w:name w:val="Normal Table"/>
+    <w:uiPriority w:val="99"/>
+    <w:semiHidden/>
+    <w:unhideWhenUsed/>
+    <w:tblPr>
+      <w:tblInd w:w="0" w:type="dxa"/>
+      <w:tblCellMar>
+        <w:top w:w="0" w:type="dxa"/>
+        <w:left w:w="108" w:type="dxa"/>
+        <w:bottom w:w="0" w:type="dxa"/>
+        <w:right w:w="108" w:type="dxa"/>
+      </w:tblCellMar>
+    </w:tblPr>
+  </w:style>
+  <w:style w:type="numbering" w:default="1" w:styleId="NoList">
+    <w:name w:val="No List"/>
+    <w:uiPriority w:val="99"/>
+    <w:semiHidden/>
+    <w:unhideWhenUsed/>
+  </w:style>
+  <w:style w:type="character" w:customStyle="1" w:styleId="Heading1Char">
+    <w:name w:val="Heading 1 Char"/>
+    <w:basedOn w:val="DefaultParagraphFont"/>
+    <w:link w:val="Heading1"/>
+    <w:uiPriority w:val="9"/>
+    <w:rsid w:val="00BE77C4"/>
+    <w:rPr>
+      <w:rFonts w:ascii="Times New Roman" w:eastAsiaTheme="majorEastAsia" w:hAnsi="Times New Roman" w:cstheme="majorBidi"/>
+      <w:b/>
+      <w:bCs/>
+      <w:sz w:val="24"/>
+      <w:szCs w:val="32"/>
+    </w:rPr>
+  </w:style>
+  <w:style w:type="character" w:customStyle="1" w:styleId="Heading2Char">
+    <w:name w:val="Heading 2 Char"/>
+    <w:basedOn w:val="DefaultParagraphFont"/>
+    <w:link w:val="Heading2"/>
+    <w:uiPriority w:val="9"/>
+    <w:rsid w:val="00BE77C4"/>
+    <w:rPr>
+      <w:rFonts w:ascii="Times New Roman" w:eastAsiaTheme="majorEastAsia" w:hAnsi="Times New Roman" w:cstheme="majorBidi"/>
+      <w:b/>
+      <w:bCs/>
+      <w:sz w:val="24"/>
+      <w:szCs w:val="32"/>
+    </w:rPr>
+  </w:style>
+  <w:style w:type="character" w:customStyle="1" w:styleId="Heading3Char">
+    <w:name w:val="Heading 3 Char"/>
+    <w:basedOn w:val="DefaultParagraphFont"/>
+    <w:link w:val="Heading3"/>
+    <w:uiPriority w:val="9"/>
+    <w:rsid w:val="00BE77C4"/>
+    <w:rPr>
+      <w:rFonts w:ascii="Times New Roman" w:eastAsiaTheme="majorEastAsia" w:hAnsi="Times New Roman" w:cstheme="majorBidi"/>
+      <w:b/>
+      <w:bCs/>
+      <w:sz w:val="24"/>
+      <w:szCs w:val="28"/>
+    </w:rPr>
+  </w:style>
+  <w:style w:type="character" w:customStyle="1" w:styleId="Heading4Char">
+    <w:name w:val="Heading 4 Char"/>
+    <w:basedOn w:val="DefaultParagraphFont"/>
+    <w:link w:val="Heading4"/>
+    <w:uiPriority w:val="9"/>
+    <w:rsid w:val="00BE77C4"/>
+    <w:rPr>
+      <w:rFonts w:ascii="Times New Roman" w:eastAsiaTheme="majorEastAsia" w:hAnsi="Times New Roman" w:cstheme="majorBidi"/>
+      <w:b/>
+      <w:bCs/>
+      <w:i/>
+      <w:sz w:val="24"/>
+      <w:szCs w:val="24"/>
+    </w:rPr>
+  </w:style>
+  <w:style w:type="character" w:customStyle="1" w:styleId="Heading5Char">
+    <w:name w:val="Heading 5 Char"/>
+    <w:basedOn w:val="DefaultParagraphFont"/>
+    <w:link w:val="Heading5"/>
+    <w:uiPriority w:val="9"/>
+    <w:rsid w:val="00BE77C4"/>
+    <w:rPr>
+      <w:rFonts w:ascii="Times New Roman" w:eastAsiaTheme="majorEastAsia" w:hAnsi="Times New Roman" w:cstheme="majorBidi"/>
+      <w:i/>
+      <w:iCs/>
+      <w:sz w:val="24"/>
+      <w:szCs w:val="24"/>
+    </w:rPr>
+  </w:style>
+  <w:style w:type="paragraph" w:styleId="ListParagraph">
+    <w:name w:val="List Paragraph"/>
+    <w:basedOn w:val="Normal"/>
+    <w:uiPriority w:val="34"/>
+    <w:qFormat/>
+    <w:rsid w:val="00471DD7"/>
+    <w:pPr>
+      <w:ind w:left="720"/>
+      <w:contextualSpacing/>
+    </w:pPr>
+  </w:style>
+</w:styles>
+</file>
+
+<file path=word/stylesWithEffects.xml><?xml version="1.0" encoding="utf-8"?>
+<w:styles xmlns:wpc="http://schemas.microsoft.com/office/word/2010/wordprocessingCanvas" xmlns:mc="http://schemas.openxmlformats.org/markup-compatibility/2006" xmlns:o="urn:schemas-microsoft-com:office:office" xmlns:r="http://schemas.openxmlformats.org/officeDocument/2006/relationships" xmlns:m="http://schemas.openxmlformats.org/officeDocument/2006/math" xmlns:v="urn:schemas-microsoft-com:vml" xmlns:wp14="http://schemas.microsoft.com/office/word/2010/wordprocessingDrawing" xmlns:wp="http://schemas.openxmlformats.org/drawingml/2006/wordprocessingDrawing" xmlns:w10="urn:schemas-microsoft-com:office:word" xmlns:w="http://schemas.openxmlformats.org/wordprocessingml/2006/main" xmlns:w14="http://schemas.microsoft.com/office/word/2010/wordml" xmlns:wpg="http://schemas.microsoft.com/office/word/2010/wordprocessingGroup" xmlns:wpi="http://schemas.microsoft.com/office/word/2010/wordprocessingInk" xmlns:wne="http://schemas.microsoft.com/office/word/2006/wordml" xmlns:wps="http://schemas.microsoft.com/office/word/2010/wordprocessingShape" mc:Ignorable="w14 wp14">
+  <w:docDefaults>
+    <w:rPrDefault>
+      <w:rPr>
+        <w:rFonts w:asciiTheme="minorHAnsi" w:eastAsiaTheme="minorHAnsi" w:hAnsiTheme="minorHAnsi" w:cstheme="minorBidi"/>
+        <w:sz w:val="22"/>
+        <w:szCs w:val="22"/>
+        <w:lang w:val="en-US" w:eastAsia="en-US" w:bidi="ar-SA"/>
+      </w:rPr>
+    </w:rPrDefault>
+    <w:pPrDefault>
+      <w:pPr>
+        <w:spacing w:after="160" w:line="259" w:lineRule="auto"/>
+      </w:pPr>
+    </w:pPrDefault>
+  </w:docDefaults>
+  <w:latentStyles w:defLockedState="0" w:defUIPriority="99" w:defSemiHidden="1" w:defUnhideWhenUsed="1" w:defQFormat="0" w:count="267">
+    <w:lsdException w:name="Normal" w:semiHidden="0" w:uiPriority="0" w:unhideWhenUsed="0"/>
+    <w:lsdException w:name="heading 1" w:semiHidden="0" w:uiPriority="9" w:unhideWhenUsed="0" w:qFormat="1"/>
+    <w:lsdException w:name="heading 2" w:uiPriority="9" w:qFormat="1"/>
+    <w:lsdException w:name="heading 3" w:uiPriority="9" w:qFormat="1"/>
+    <w:lsdException w:name="heading 4" w:uiPriority="9" w:qFormat="1"/>
+    <w:lsdException w:name="heading 5" w:uiPriority="9" w:qFormat="1"/>
+    <w:lsdException w:name="heading 6" w:uiPriority="9" w:qFormat="1"/>
+    <w:lsdException w:name="heading 7" w:uiPriority="9" w:qFormat="1"/>
+    <w:lsdException w:name="heading 8" w:uiPriority="9" w:qFormat="1"/>
+    <w:lsdException w:name="heading 9" w:uiPriority="9" w:qFormat="1"/>
+    <w:lsdException w:name="toc 1" w:uiPriority="39"/>
+    <w:lsdException w:name="toc 2" w:uiPriority="39"/>
+    <w:lsdException w:name="toc 3" w:uiPriority="39"/>
+    <w:lsdException w:name="toc 4" w:uiPriority="39"/>
+    <w:lsdException w:name="toc 5" w:uiPriority="39"/>
+    <w:lsdException w:name="toc 6" w:uiPriority="39"/>
+    <w:lsdException w:name="toc 7" w:uiPriority="39"/>
+    <w:lsdException w:name="toc 8" w:uiPriority="39"/>
+    <w:lsdException w:name="toc 9" w:uiPriority="39"/>
+    <w:lsdException w:name="caption" w:uiPriority="35" w:qFormat="1"/>
+    <w:lsdException w:name="Title" w:semiHidden="0" w:uiPriority="10" w:unhideWhenUsed="0" w:qFormat="1"/>
+    <w:lsdException w:name="Default Paragraph Font" w:uiPriority="1"/>
+    <w:lsdException w:name="Subtitle" w:semiHidden="0" w:uiPriority="11" w:unhideWhenUsed="0" w:qFormat="1"/>
+    <w:lsdException w:name="Strong" w:semiHidden="0" w:uiPriority="22" w:unhideWhenUsed="0" w:qFormat="1"/>
+    <w:lsdException w:name="Emphasis" w:semiHidden="0" w:uiPriority="20" w:unhideWhenUsed="0" w:qFormat="1"/>
+    <w:lsdException w:name="Table Grid" w:semiHidden="0" w:uiPriority="39" w:unhideWhenUsed="0"/>
+    <w:lsdException w:name="Placeholder Text" w:unhideWhenUsed="0"/>
+    <w:lsdException w:name="No Spacing" w:semiHidden="0" w:uiPriority="1" w:unhideWhenUsed="0" w:qFormat="1"/>
+    <w:lsdException w:name="Light Shading" w:semiHidden="0" w:uiPriority="60" w:unhideWhenUsed="0"/>
+    <w:lsdException w:name="Light List" w:semiHidden="0" w:uiPriority="61" w:unhideWhenUsed="0"/>
+    <w:lsdException w:name="Light Grid" w:semiHidden="0" w:uiPriority="62" w:unhideWhenUsed="0"/>
+    <w:lsdException w:name="Medium Shading 1" w:semiHidden="0" w:uiPriority="63" w:unhideWhenUsed="0"/>
+    <w:lsdException w:name="Medium Shading 2" w:semiHidden="0" w:uiPriority="64" w:unhideWhenUsed="0"/>
+    <w:lsdException w:name="Medium List 1" w:semiHidden="0" w:uiPriority="65" w:unhideWhenUsed="0"/>
+    <w:lsdException w:name="Medium List 2" w:semiHidden="0" w:uiPriority="66" w:unhideWhenUsed="0"/>
+    <w:lsdException w:name="Medium Grid 1" w:semiHidden="0" w:uiPriority="67" w:unhideWhenUsed="0"/>
+    <w:lsdException w:name="Medium Grid 2" w:semiHidden="0" w:uiPriority="68" w:unhideWhenUsed="0"/>
+    <w:lsdException w:name="Medium Grid 3" w:semiHidden="0" w:uiPriority="69" w:unhideWhenUsed="0"/>
+    <w:lsdException w:name="Dark List" w:semiHidden="0" w:uiPriority="70" w:unhideWhenUsed="0"/>
+    <w:lsdException w:name="Colorful Shading" w:semiHidden="0" w:uiPriority="71" w:unhideWhenUsed="0"/>
+    <w:lsdException w:name="Colorful List" w:semiHidden="0" w:uiPriority="72" w:unhideWhenUsed="0"/>
+    <w:lsdException w:name="Colorful Grid" w:semiHidden="0" w:uiPriority="73" w:unhideWhenUsed="0"/>
+    <w:lsdException w:name="Light Shading Accent 1" w:semiHidden="0" w:uiPriority="60" w:unhideWhenUsed="0"/>
+    <w:lsdException w:name="Light List Accent 1" w:semiHidden="0" w:uiPriority="61" w:unhideWhenUsed="0"/>
+    <w:lsdException w:name="Light Grid Accent 1" w:semiHidden="0" w:uiPriority="62" w:unhideWhenUsed="0"/>
+    <w:lsdException w:name="Medium Shading 1 Accent 1" w:semiHidden="0" w:uiPriority="63" w:unhideWhenUsed="0"/>
+    <w:lsdException w:name="Medium Shading 2 Accent 1" w:semiHidden="0" w:uiPriority="64" w:unhideWhenUsed="0"/>
+    <w:lsdException w:name="Medium List 1 Accent 1" w:semiHidden="0" w:uiPriority="65" w:unhideWhenUsed="0"/>
+    <w:lsdException w:name="Revision" w:unhideWhenUsed="0"/>
+    <w:lsdException w:name="List Paragraph" w:semiHidden="0" w:uiPriority="34" w:unhideWhenUsed="0" w:qFormat="1"/>
+    <w:lsdException w:name="Quote" w:semiHidden="0" w:uiPriority="29" w:unhideWhenUsed="0" w:qFormat="1"/>
+    <w:lsdException w:name="Intense Quote" w:semiHidden="0" w:uiPriority="30" w:unhideWhenUsed="0" w:qFormat="1"/>
+    <w:lsdException w:name="Medium List 2 Accent 1" w:semiHidden="0" w:uiPriority="66" w:unhideWhenUsed="0"/>
+    <w:lsdException w:name="Medium Grid 1 Accent 1" w:semiHidden="0" w:uiPriority="67" w:unhideWhenUsed="0"/>
+    <w:lsdException w:name="Medium Grid 2 Accent 1" w:semiHidden="0" w:uiPriority="68" w:unhideWhenUsed="0"/>
+    <w:lsdException w:name="Medium Grid 3 Accent 1" w:semiHidden="0" w:uiPriority="69" w:unhideWhenUsed="0"/>
+    <w:lsdException w:name="Dark List Accent 1" w:semiHidden="0" w:uiPriority="70" w:unhideWhenUsed="0"/>
+    <w:lsdException w:name="Colorful Shading Accent 1" w:semiHidden="0" w:uiPriority="71" w:unhideWhenUsed="0"/>
+    <w:lsdException w:name="Colorful List Accent 1" w:semiHidden="0" w:uiPriority="72" w:unhideWhenUsed="0"/>
+    <w:lsdException w:name="Colorful Grid Accent 1" w:semiHidden="0" w:uiPriority="73" w:unhideWhenUsed="0"/>
+    <w:lsdException w:name="Light Shading Accent 2" w:semiHidden="0" w:uiPriority="60" w:unhideWhenUsed="0"/>
+    <w:lsdException w:name="Light List Accent 2" w:semiHidden="0" w:uiPriority="61" w:unhideWhenUsed="0"/>
+    <w:lsdException w:name="Light Grid Accent 2" w:semiHidden="0" w:uiPriority="62" w:unhideWhenUsed="0"/>
+    <w:lsdException w:name="Medium Shading 1 Accent 2" w:semiHidden="0" w:uiPriority="63" w:unhideWhenUsed="0"/>
+    <w:lsdException w:name="Medium Shading 2 Accent 2" w:semiHidden="0" w:uiPriority="64" w:unhideWhenUsed="0"/>
+    <w:lsdException w:name="Medium List 1 Accent 2" w:semiHidden="0" w:uiPriority="65" w:unhideWhenUsed="0"/>
+    <w:lsdException w:name="Medium List 2 Accent 2" w:semiHidden="0" w:uiPriority="66" w:unhideWhenUsed="0"/>
+    <w:lsdException w:name="Medium Grid 1 Accent 2" w:semiHidden="0" w:uiPriority="67" w:unhideWhenUsed="0"/>
+    <w:lsdException w:name="Medium Grid 2 Accent 2" w:semiHidden="0" w:uiPriority="68" w:unhideWhenUsed="0"/>
+    <w:lsdException w:name="Medium Grid 3 Accent 2" w:semiHidden="0" w:uiPriority="69" w:unhideWhenUsed="0"/>
+    <w:lsdException w:name="Dark List Accent 2" w:semiHidden="0" w:uiPriority="70" w:unhideWhenUsed="0"/>
+    <w:lsdException w:name="Colorful Shading Accent 2" w:semiHidden="0" w:uiPriority="71" w:unhideWhenUsed="0"/>
+    <w:lsdException w:name="Colorful List Accent 2" w:semiHidden="0" w:uiPriority="72" w:unhideWhenUsed="0"/>
+    <w:lsdException w:name="Colorful Grid Accent 2" w:semiHidden="0" w:uiPriority="73" w:unhideWhenUsed="0"/>
+    <w:lsdException w:name="Light Shading Accent 3" w:semiHidden="0" w:uiPriority="60" w:unhideWhenUsed="0"/>
+    <w:lsdException w:name="Light List Accent 3" w:semiHidden="0" w:uiPriority="61" w:unhideWhenUsed="0"/>
+    <w:lsdException w:name="Light Grid Accent 3" w:semiHidden="0" w:uiPriority="62" w:unhideWhenUsed="0"/>
+    <w:lsdException w:name="Medium Shading 1 Accent 3" w:semiHidden="0" w:uiPriority="63" w:unhideWhenUsed="0"/>
+    <w:lsdException w:name="Medium Shading 2 Accent 3" w:semiHidden="0" w:uiPriority="64" w:unhideWhenUsed="0"/>
+    <w:lsdException w:name="Medium List 1 Accent 3" w:semiHidden="0" w:uiPriority="65" w:unhideWhenUsed="0"/>
+    <w:lsdException w:name="Medium List 2 Accent 3" w:semiHidden="0" w:uiPriority="66" w:unhideWhenUsed="0"/>
+    <w:lsdException w:name="Medium Grid 1 Accent 3" w:semiHidden="0" w:uiPriority="67" w:unhideWhenUsed="0"/>
+    <w:lsdException w:name="Medium Grid 2 Accent 3" w:semiHidden="0" w:uiPriority="68" w:unhideWhenUsed="0"/>
+    <w:lsdException w:name="Medium Grid 3 Accent 3" w:semiHidden="0" w:uiPriority="69" w:unhideWhenUsed="0"/>
+    <w:lsdException w:name="Dark List Accent 3" w:semiHidden="0" w:uiPriority="70" w:unhideWhenUsed="0"/>
+    <w:lsdException w:name="Colorful Shading Accent 3" w:semiHidden="0" w:uiPriority="71" w:unhideWhenUsed="0"/>
+    <w:lsdException w:name="Colorful List Accent 3" w:semiHidden="0" w:uiPriority="72" w:unhideWhenUsed="0"/>
+    <w:lsdException w:name="Colorful Grid Accent 3" w:semiHidden="0" w:uiPriority="73" w:unhideWhenUsed="0"/>
+    <w:lsdException w:name="Light Shading Accent 4" w:semiHidden="0" w:uiPriority="60" w:unhideWhenUsed="0"/>
+    <w:lsdException w:name="Light List Accent 4" w:semiHidden="0" w:uiPriority="61" w:unhideWhenUsed="0"/>
+    <w:lsdException w:name="Light Grid Accent 4" w:semiHidden="0" w:uiPriority="62" w:unhideWhenUsed="0"/>
+    <w:lsdException w:name="Medium Shading 1 Accent 4" w:semiHidden="0" w:uiPriority="63" w:unhideWhenUsed="0"/>
+    <w:lsdException w:name="Medium Shading 2 Accent 4" w:semiHidden="0" w:uiPriority="64" w:unhideWhenUsed="0"/>
+    <w:lsdException w:name="Medium List 1 Accent 4" w:semiHidden="0" w:uiPriority="65" w:unhideWhenUsed="0"/>
+    <w:lsdException w:name="Medium List 2 Accent 4" w:semiHidden="0" w:uiPriority="66" w:unhideWhenUsed="0"/>
+    <w:lsdException w:name="Medium Grid 1 Accent 4" w:semiHidden="0" w:uiPriority="67" w:unhideWhenUsed="0"/>
+    <w:lsdException w:name="Medium Grid 2 Accent 4" w:semiHidden="0" w:uiPriority="68" w:unhideWhenUsed="0"/>
+    <w:lsdException w:name="Medium Grid 3 Accent 4" w:semiHidden="0" w:uiPriority="69" w:unhideWhenUsed="0"/>
+    <w:lsdException w:name="Dark List Accent 4" w:semiHidden="0" w:uiPriority="70" w:unhideWhenUsed="0"/>
+    <w:lsdException w:name="Colorful Shading Accent 4" w:semiHidden="0" w:uiPriority="71" w:unhideWhenUsed="0"/>
+    <w:lsdException w:name="Colorful List Accent 4" w:semiHidden="0" w:uiPriority="72" w:unhideWhenUsed="0"/>
+    <w:lsdException w:name="Colorful Grid Accent 4" w:semiHidden="0" w:uiPriority="73" w:unhideWhenUsed="0"/>
+    <w:lsdException w:name="Light Shading Accent 5" w:semiHidden="0" w:uiPriority="60" w:unhideWhenUsed="0"/>
+    <w:lsdException w:name="Light List Accent 5" w:semiHidden="0" w:uiPriority="61" w:unhideWhenUsed="0"/>
+    <w:lsdException w:name="Light Grid Accent 5" w:semiHidden="0" w:uiPriority="62" w:unhideWhenUsed="0"/>
+    <w:lsdException w:name="Medium Shading 1 Accent 5" w:semiHidden="0" w:uiPriority="63" w:unhideWhenUsed="0"/>
+    <w:lsdException w:name="Medium Shading 2 Accent 5" w:semiHidden="0" w:uiPriority="64" w:unhideWhenUsed="0"/>
+    <w:lsdException w:name="Medium List 1 Accent 5" w:semiHidden="0" w:uiPriority="65" w:unhideWhenUsed="0"/>
+    <w:lsdException w:name="Medium List 2 Accent 5" w:semiHidden="0" w:uiPriority="66" w:unhideWhenUsed="0"/>
+    <w:lsdException w:name="Medium Grid 1 Accent 5" w:semiHidden="0" w:uiPriority="67" w:unhideWhenUsed="0"/>
+    <w:lsdException w:name="Medium Grid 2 Accent 5" w:semiHidden="0" w:uiPriority="68" w:unhideWhenUsed="0"/>
+    <w:lsdException w:name="Medium Grid 3 Accent 5" w:semiHidden="0" w:uiPriority="69" w:unhideWhenUsed="0"/>
+    <w:lsdException w:name="Dark List Accent 5" w:semiHidden="0" w:uiPriority="70" w:unhideWhenUsed="0"/>
+    <w:lsdException w:name="Colorful Shading Accent 5" w:semiHidden="0" w:uiPriority="71" w:unhideWhenUsed="0"/>
+    <w:lsdException w:name="Colorful List Accent 5" w:semiHidden="0" w:uiPriority="72" w:unhideWhenUsed="0"/>
+    <w:lsdException w:name="Colorful Grid Accent 5" w:semiHidden="0" w:uiPriority="73" w:unhideWhenUsed="0"/>
+    <w:lsdException w:name="Light Shading Accent 6" w:semiHidden="0" w:uiPriority="60" w:unhideWhenUsed="0"/>
+    <w:lsdException w:name="Light List Accent 6" w:semiHidden="0" w:uiPriority="61" w:unhideWhenUsed="0"/>
+    <w:lsdException w:name="Light Grid Accent 6" w:semiHidden="0" w:uiPriority="62" w:unhideWhenUsed="0"/>
+    <w:lsdException w:name="Medium Shading 1 Accent 6" w:semiHidden="0" w:uiPriority="63" w:unhideWhenUsed="0"/>
+    <w:lsdException w:name="Medium Shading 2 Accent 6" w:semiHidden="0" w:uiPriority="64" w:unhideWhenUsed="0"/>
+    <w:lsdException w:name="Medium List 1 Accent 6" w:semiHidden="0" w:uiPriority="65" w:unhideWhenUsed="0"/>
+    <w:lsdException w:name="Medium List 2 Accent 6" w:semiHidden="0" w:uiPriority="66" w:unhideWhenUsed="0"/>
+    <w:lsdException w:name="Medium Grid 1 Accent 6" w:semiHidden="0" w:uiPriority="67" w:unhideWhenUsed="0"/>
+    <w:lsdException w:name="Medium Grid 2 Accent 6" w:semiHidden="0" w:uiPriority="68" w:unhideWhenUsed="0"/>
+    <w:lsdException w:name="Medium Grid 3 Accent 6" w:semiHidden="0" w:uiPriority="69" w:unhideWhenUsed="0"/>
+    <w:lsdException w:name="Dark List Accent 6" w:semiHidden="0" w:uiPriority="70" w:unhideWhenUsed="0"/>
+    <w:lsdException w:name="Colorful Shading Accent 6" w:semiHidden="0" w:uiPriority="71" w:unhideWhenUsed="0"/>
+    <w:lsdException w:name="Colorful List Accent 6" w:semiHidden="0" w:uiPriority="72" w:unhideWhenUsed="0"/>
+    <w:lsdException w:name="Colorful Grid Accent 6" w:semiHidden="0" w:uiPriority="73" w:unhideWhenUsed="0"/>
+    <w:lsdException w:name="Subtle Emphasis" w:semiHidden="0" w:uiPriority="19" w:unhideWhenUsed="0" w:qFormat="1"/>
+    <w:lsdException w:name="Intense Emphasis" w:semiHidden="0" w:uiPriority="21" w:unhideWhenUsed="0" w:qFormat="1"/>
+    <w:lsdException w:name="Subtle Reference" w:semiHidden="0" w:uiPriority="31" w:unhideWhenUsed="0" w:qFormat="1"/>
+    <w:lsdException w:name="Intense Reference" w:semiHidden="0" w:uiPriority="32" w:unhideWhenUsed="0" w:qFormat="1"/>
+    <w:lsdException w:name="Book Title" w:semiHidden="0" w:uiPriority="33" w:unhideWhenUsed="0" w:qFormat="1"/>
+    <w:lsdException w:name="Bibliography" w:uiPriority="37"/>
+    <w:lsdException w:name="TOC Heading" w:uiPriority="39" w:qFormat="1"/>
   </w:latentStyles>
   <w:style w:type="paragraph" w:default="1" w:styleId="Normal">
     <w:name w:val="Normal"/>
@@ -3248,7 +3896,7 @@
   <a:extraClrSchemeLst/>
   <a:extLst>
     <a:ext uri="{05A4C25C-085E-4340-85A3-A5531E510DB2}">
-      <thm15:themeFamily xmlns:thm15="http://schemas.microsoft.com/office/thememl/2012/main" name="Office Theme" id="{62F939B6-93AF-4DB8-9C6B-D6C7DFDC589F}" vid="{4A3C46E8-61CC-4603-A589-7422A47A8E4A}"/>
+      <thm15:themeFamily xmlns="" xmlns:thm15="http://schemas.microsoft.com/office/thememl/2012/main" name="Office Theme" id="{62F939B6-93AF-4DB8-9C6B-D6C7DFDC589F}" vid="{4A3C46E8-61CC-4603-A589-7422A47A8E4A}"/>
     </a:ext>
   </a:extLst>
 </a:theme>

</xml_diff>

<commit_message>
Gentile lab sent some materials.
</commit_message>
<xml_diff>
--- a/VVG_RRR_protocol.docx
+++ b/VVG_RRR_protocol.docx
@@ -39,15 +39,7 @@
         <w:t xml:space="preserve">Lead Laboratory: </w:t>
       </w:r>
       <w:r>
-        <w:t xml:space="preserve">Joseph </w:t>
-      </w:r>
-      <w:proofErr w:type="spellStart"/>
-      <w:r>
-        <w:t>Hilgard</w:t>
-      </w:r>
-      <w:proofErr w:type="spellEnd"/>
-      <w:r>
-        <w:t xml:space="preserve"> &amp; Douglas Gentile</w:t>
+        <w:t>Joseph Hilgard &amp; Douglas Gentile</w:t>
       </w:r>
     </w:p>
     <w:p>
@@ -75,50 +67,10 @@
         <w:spacing w:after="240" w:line="240" w:lineRule="auto"/>
       </w:pPr>
       <w:r>
-        <w:t xml:space="preserve">As violent video games become increasingly popular and increasingly sophisticated, researchers and the public are concerned that use of these games may increase aggressive behaviors. </w:t>
-      </w:r>
-      <w:proofErr w:type="gramStart"/>
-      <w:r>
-        <w:t>Initial research by Anderson and Dill (2000) and Anderson and colleagues (2004) reports that playing a violent game for 15-20 minutes</w:t>
-      </w:r>
-      <w:r>
-        <w:t xml:space="preserve"> has significant effects on subsequent aggressive behavior.</w:t>
-      </w:r>
-      <w:proofErr w:type="gramEnd"/>
-      <w:r>
-        <w:t xml:space="preserve"> </w:t>
-      </w:r>
-      <w:proofErr w:type="gramStart"/>
-      <w:r>
-        <w:t>A meta-analysis by Anderson and colleagues (2010) reports that these effects are robust, of small-to-medium magnitude, and highly significant.</w:t>
-      </w:r>
-      <w:proofErr w:type="gramEnd"/>
-      <w:r>
-        <w:t xml:space="preserve"> However, re-analysis of this dataset by </w:t>
-      </w:r>
-      <w:proofErr w:type="spellStart"/>
-      <w:r>
-        <w:t>Hilgard</w:t>
-      </w:r>
-      <w:proofErr w:type="spellEnd"/>
-      <w:r>
-        <w:t xml:space="preserve">, </w:t>
-      </w:r>
-      <w:proofErr w:type="spellStart"/>
-      <w:r>
-        <w:t>Engelhardt</w:t>
-      </w:r>
-      <w:proofErr w:type="spellEnd"/>
-      <w:r>
-        <w:t xml:space="preserve">, and </w:t>
-      </w:r>
-      <w:proofErr w:type="spellStart"/>
-      <w:r>
-        <w:t>Rouder</w:t>
-      </w:r>
-      <w:proofErr w:type="spellEnd"/>
-      <w:r>
-        <w:t xml:space="preserve"> (2017) suggests that the evidence may be contaminated by selection biases. Therefore, the estimate from this meta-analysis may be an overestimate.</w:t>
+        <w:t>As violent video games become increasingly popular and increasingly sophisticated, researchers and the public are concerned that use of these games may increase aggressive behaviors. Initial research by Anderson and Dill (2000) and Anderson and colleagues (2004) reports that playing a violent game for 15-20 minutes</w:t>
+      </w:r>
+      <w:r>
+        <w:t xml:space="preserve"> has significant effects on subsequent aggressive behavior. A meta-analysis by Anderson and colleagues (2010) reports that these effects are robust, of small-to-medium magnitude, and highly significant. However, re-analysis of this dataset by Hilgard, Engelhardt, and Rouder (2017) suggests that the evidence may be contaminated by selection biases. Therefore, the estimate from this meta-analysis may be an overestimate.</w:t>
       </w:r>
     </w:p>
     <w:p>
@@ -247,7 +199,10 @@
         <w:spacing w:after="240" w:line="240" w:lineRule="auto"/>
       </w:pPr>
       <w:r>
-        <w:t>[Essay provocation? 5 minutes for writing, 5-10 minutes for exchange and feedback]</w:t>
+        <w:t>Essay provocation? 5 minutes for writing, 5-10 mi</w:t>
+      </w:r>
+      <w:r>
+        <w:t>nutes for exchange and feedback</w:t>
       </w:r>
     </w:p>
     <w:p>
@@ -303,15 +258,7 @@
         <w:spacing w:after="240" w:line="240" w:lineRule="auto"/>
       </w:pPr>
       <w:r>
-        <w:t xml:space="preserve">Hot sauce could be 10-15 </w:t>
-      </w:r>
-      <w:proofErr w:type="gramStart"/>
-      <w:r>
-        <w:t>minutes,</w:t>
-      </w:r>
-      <w:proofErr w:type="gramEnd"/>
-      <w:r>
-        <w:t xml:space="preserve"> especially if we’re doing all the extra flourishes about making it look like two separate studies.</w:t>
+        <w:t>Hot sauce could be 10-15 minutes, especially if we’re doing all the extra flourishes about making it look like two separate studies.</w:t>
       </w:r>
     </w:p>
     <w:p>
@@ -468,16 +415,8 @@
         <w:rPr>
           <w:b/>
         </w:rPr>
-        <w:t>Minimum sample size</w:t>
-      </w:r>
-      <w:proofErr w:type="gramStart"/>
-      <w:r>
-        <w:rPr>
-          <w:b/>
-        </w:rPr>
-        <w:t>:</w:t>
-      </w:r>
-      <w:proofErr w:type="gramEnd"/>
+        <w:t>Minimum sample size:</w:t>
+      </w:r>
       <w:r>
         <w:rPr>
           <w:b/>
@@ -796,13 +735,8 @@
           <w:highlight w:val="yellow"/>
         </w:rPr>
       </w:pPr>
-      <w:proofErr w:type="gramStart"/>
-      <w:r>
-        <w:t>assistant</w:t>
-      </w:r>
-      <w:proofErr w:type="gramEnd"/>
-      <w:r>
-        <w:t xml:space="preserve"> (at least 18 years of age). </w:t>
+      <w:r>
+        <w:t xml:space="preserve">assistant (at least 18 years of age). </w:t>
       </w:r>
       <w:r>
         <w:rPr>
@@ -816,19 +750,11 @@
         <w:pStyle w:val="ListParagraph"/>
         <w:spacing w:after="240" w:line="240" w:lineRule="auto"/>
       </w:pPr>
-      <w:proofErr w:type="gramStart"/>
       <w:r>
         <w:rPr>
           <w:highlight w:val="yellow"/>
         </w:rPr>
-        <w:t>study</w:t>
-      </w:r>
-      <w:proofErr w:type="gramEnd"/>
-      <w:r>
-        <w:rPr>
-          <w:highlight w:val="yellow"/>
-        </w:rPr>
-        <w:t>.]</w:t>
+        <w:t>study.]</w:t>
       </w:r>
     </w:p>
     <w:p>
@@ -868,23 +794,7 @@
         <w:spacing w:after="240" w:line="240" w:lineRule="auto"/>
       </w:pPr>
       <w:r>
-        <w:t>Participating laboratories will receive a [</w:t>
-      </w:r>
-      <w:proofErr w:type="spellStart"/>
-      <w:r>
-        <w:t>PsychoPy</w:t>
-      </w:r>
-      <w:proofErr w:type="spellEnd"/>
-      <w:r>
-        <w:t xml:space="preserve"> script / </w:t>
-      </w:r>
-      <w:proofErr w:type="spellStart"/>
-      <w:r>
-        <w:t>Qualtrics</w:t>
-      </w:r>
-      <w:proofErr w:type="spellEnd"/>
-      <w:r>
-        <w:t xml:space="preserve"> questionnaire link] that will collect all questionnaire measures.</w:t>
+        <w:t>Participating laboratories will receive a [PsychoPy script / Qualtrics questionnaire link] that will collect all questionnaire measures.</w:t>
       </w:r>
     </w:p>
     <w:p>
@@ -1191,23 +1101,7 @@
           <w:rFonts w:ascii="Cambria" w:hAnsi="Cambria" w:cs="Cambria"/>
           <w:highlight w:val="yellow"/>
         </w:rPr>
-        <w:t xml:space="preserve"> condition. The core </w:t>
-      </w:r>
-      <w:proofErr w:type="spellStart"/>
-      <w:r>
-        <w:rPr>
-          <w:rFonts w:ascii="Cambria" w:hAnsi="Cambria" w:cs="Cambria"/>
-          <w:highlight w:val="yellow"/>
-        </w:rPr>
-        <w:t>metaanalysis</w:t>
-      </w:r>
-      <w:proofErr w:type="spellEnd"/>
-      <w:r>
-        <w:rPr>
-          <w:rFonts w:ascii="Cambria" w:hAnsi="Cambria" w:cs="Cambria"/>
-          <w:highlight w:val="yellow"/>
-        </w:rPr>
-        <w:t xml:space="preserve"> will be based on these raw accuracy difference scores. Laboratories are welcome to conduct their own analyses and to report them on their OSF page. </w:t>
+        <w:t xml:space="preserve"> condition. The core metaanalysis will be based on these raw accuracy difference scores. Laboratories are welcome to conduct their own analyses and to report them on their OSF page. </w:t>
       </w:r>
       <w:r>
         <w:rPr>
@@ -1324,7 +1218,10 @@
         <w:spacing w:after="240" w:line="240" w:lineRule="auto"/>
       </w:pPr>
       <w:r>
-        <w:t>[Essay provocation? 5 minutes for writing, 5-10 minutes for exchange and feedback]</w:t>
+        <w:t>Essay provocation? 5 minutes for writing, 5-10 mi</w:t>
+      </w:r>
+      <w:r>
+        <w:t>nutes for exchange and feedback</w:t>
       </w:r>
     </w:p>
     <w:p>
@@ -1356,7 +1253,21 @@
         <w:t>[</w:t>
       </w:r>
       <w:r>
-        <w:t>CRTT or hot sauce.</w:t>
+        <w:t xml:space="preserve">CRTT or </w:t>
+      </w:r>
+      <w:r>
+        <w:rPr>
+          <w:strike/>
+        </w:rPr>
+        <w:t>hot sauce</w:t>
+      </w:r>
+      <w:r>
+        <w:t xml:space="preserve"> tangram</w:t>
+      </w:r>
+      <w:bookmarkStart w:id="0" w:name="_GoBack"/>
+      <w:bookmarkEnd w:id="0"/>
+      <w:r>
+        <w:t>.</w:t>
       </w:r>
       <w:r>
         <w:t>]</w:t>
@@ -1460,6 +1371,17 @@
     <w:p>
       <w:pPr>
         <w:spacing w:after="240" w:line="240" w:lineRule="auto"/>
+      </w:pPr>
+      <w:r>
+        <w:t>[</w:t>
+      </w:r>
+      <w:r>
+        <w:t>Ideally this could be automated and handled via Qualtrics, which would automate the collection and administration of essay evaluations. But can it be done in a way participants find believable? You would need a wait screen to make participants think they’re waiting on the other participant’s essay and/or evaluation. And if you had subjects press a radio button to indicate which position they’re writing, that might tip them off…]</w:t>
+      </w:r>
+    </w:p>
+    <w:p>
+      <w:pPr>
+        <w:spacing w:after="240" w:line="240" w:lineRule="auto"/>
         <w:rPr>
           <w:b/>
         </w:rPr>
@@ -1482,11 +1404,41 @@
     <w:p>
       <w:pPr>
         <w:spacing w:after="240" w:line="240" w:lineRule="auto"/>
-      </w:pPr>
-      <w:r>
         <w:rPr>
           <w:i/>
         </w:rPr>
+      </w:pPr>
+      <w:r>
+        <w:rPr>
+          <w:i/>
+        </w:rPr>
+        <w:t>Tangram task</w:t>
+      </w:r>
+    </w:p>
+    <w:p>
+      <w:pPr>
+        <w:spacing w:after="240" w:line="240" w:lineRule="auto"/>
+      </w:pPr>
+      <w:r>
+        <w:t>[The tangram task may be easier to administer and less culturally sensitive than hot sauce.]</w:t>
+      </w:r>
+    </w:p>
+    <w:p>
+      <w:pPr>
+        <w:spacing w:after="240" w:line="240" w:lineRule="auto"/>
+        <w:rPr>
+          <w:i/>
+        </w:rPr>
+      </w:pPr>
+    </w:p>
+    <w:p>
+      <w:pPr>
+        <w:spacing w:after="240" w:line="240" w:lineRule="auto"/>
+      </w:pPr>
+      <w:r>
+        <w:rPr>
+          <w:i/>
+        </w:rPr>
         <w:t>Hot sauce task</w:t>
       </w:r>
     </w:p>
@@ -1533,32 +1485,15 @@
         <w:spacing w:after="240" w:line="240" w:lineRule="auto"/>
       </w:pPr>
       <w:r>
-        <w:lastRenderedPageBreak/>
-        <w:t xml:space="preserve">[I might prefer it were there no duration meter and we just looked at mean intensity across the 25 trials. </w:t>
-      </w:r>
-      <w:proofErr w:type="gramStart"/>
-      <w:r>
-        <w:t>Might be simpler.</w:t>
-      </w:r>
-      <w:proofErr w:type="gramEnd"/>
-      <w:r>
-        <w:t xml:space="preserve"> Failing that, I might favor standardized and summed intensity and duration across the 25 trials.</w:t>
-      </w:r>
-    </w:p>
-    <w:p>
-      <w:pPr>
-        <w:spacing w:after="240" w:line="240" w:lineRule="auto"/>
-      </w:pPr>
-      <w:r>
-        <w:t xml:space="preserve">What’s the computer doing in the task? </w:t>
-      </w:r>
-      <w:proofErr w:type="gramStart"/>
-      <w:r>
-        <w:t>Random settings?</w:t>
-      </w:r>
-      <w:proofErr w:type="gramEnd"/>
-      <w:r>
-        <w:t xml:space="preserve"> Steadily increasing settings?]</w:t>
+        <w:t>[I might prefer it were there no duration meter and we just looked at mean intensity across the 25 trials. Might be simpler. Failing that, I might favor standardized and summed intensity and duration across the 25 trials.</w:t>
+      </w:r>
+    </w:p>
+    <w:p>
+      <w:pPr>
+        <w:spacing w:after="240" w:line="240" w:lineRule="auto"/>
+      </w:pPr>
+      <w:r>
+        <w:t>What’s the computer doing in the task? Random settings? Steadily increasing settings?]</w:t>
       </w:r>
     </w:p>
     <w:p>
@@ -1793,8 +1728,6 @@
           <w:b/>
         </w:rPr>
       </w:pPr>
-      <w:bookmarkStart w:id="0" w:name="_GoBack"/>
-      <w:bookmarkEnd w:id="0"/>
     </w:p>
     <w:sectPr>
       <w:pgSz w:w="12240" w:h="15840"/>
@@ -3896,7 +3829,7 @@
   <a:extraClrSchemeLst/>
   <a:extLst>
     <a:ext uri="{05A4C25C-085E-4340-85A3-A5531E510DB2}">
-      <thm15:themeFamily xmlns="" xmlns:thm15="http://schemas.microsoft.com/office/thememl/2012/main" name="Office Theme" id="{62F939B6-93AF-4DB8-9C6B-D6C7DFDC589F}" vid="{4A3C46E8-61CC-4603-A589-7422A47A8E4A}"/>
+      <thm15:themeFamily xmlns:thm15="http://schemas.microsoft.com/office/thememl/2012/main" xmlns="" name="Office Theme" id="{62F939B6-93AF-4DB8-9C6B-D6C7DFDC589F}" vid="{4A3C46E8-61CC-4603-A589-7422A47A8E4A}"/>
     </a:ext>
   </a:extLst>
 </a:theme>

</xml_diff>